<commit_message>
RELATORIO TP2 FINAL (CERTO)
este é o relatorio certo!!!
</commit_message>
<xml_diff>
--- a/Trabalho_Ambientes_TP2.docx
+++ b/Trabalho_Ambientes_TP2.docx
@@ -231,7 +231,7 @@
                 <v:stroke joinstyle="miter"/>
                 <v:path gradientshapeok="t" o:connecttype="rect"/>
               </v:shapetype>
-              <v:shape id="Caixa de texto 2" o:spid="_x0000_s1026" type="#_x0000_t202" style="position:absolute;left:0;text-align:left;margin-left:0;margin-top:.3pt;width:403.2pt;height:102.6pt;z-index:251668480;visibility:visible;mso-wrap-style:square;mso-width-percent:0;mso-height-percent:0;mso-wrap-distance-left:9pt;mso-wrap-distance-top:0;mso-wrap-distance-right:9pt;mso-wrap-distance-bottom:0;mso-position-horizontal:center;mso-position-horizontal-relative:margin;mso-position-vertical:absolute;mso-position-vertical-relative:text;mso-width-percent:0;mso-height-percent:0;mso-width-relative:margin;mso-height-relative:margin;v-text-anchor:top" o:gfxdata="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" filled="f" stroked="f" strokeweight=".5pt">
+              <v:shape id="Caixa de texto 2" o:spid="_x0000_s1026" type="#_x0000_t202" style="position:absolute;left:0;text-align:left;margin-left:0;margin-top:.3pt;width:403.2pt;height:102.6pt;z-index:251668480;visibility:visible;mso-wrap-style:square;mso-width-percent:0;mso-height-percent:0;mso-wrap-distance-left:9pt;mso-wrap-distance-top:0;mso-wrap-distance-right:9pt;mso-wrap-distance-bottom:0;mso-position-horizontal:center;mso-position-horizontal-relative:margin;mso-position-vertical:absolute;mso-position-vertical-relative:text;mso-width-percent:0;mso-height-percent:0;mso-width-relative:margin;mso-height-relative:margin;v-text-anchor:top" o:gfxdata="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" filled="f" stroked="f" strokeweight=".5pt">
                 <v:textbox>
                   <w:txbxContent>
                     <w:p>
@@ -463,7 +463,7 @@
           </mc:Choice>
           <mc:Fallback>
             <w:pict>
-              <v:shape w14:anchorId="4738D198" id="Caixa de texto 3" o:spid="_x0000_s1027" type="#_x0000_t202" style="position:absolute;left:0;text-align:left;margin-left:0;margin-top:.6pt;width:327.2pt;height:228.35pt;z-index:251666432;visibility:visible;mso-wrap-style:square;mso-height-percent:0;mso-wrap-distance-left:9pt;mso-wrap-distance-top:0;mso-wrap-distance-right:9pt;mso-wrap-distance-bottom:0;mso-position-horizontal:center;mso-position-horizontal-relative:margin;mso-position-vertical:absolute;mso-position-vertical-relative:text;mso-height-percent:0;mso-height-relative:margin;v-text-anchor:top" o:gfxdata="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" filled="f" stroked="f" strokeweight=".5pt">
+              <v:shape w14:anchorId="4738D198" id="Caixa de texto 3" o:spid="_x0000_s1027" type="#_x0000_t202" style="position:absolute;left:0;text-align:left;margin-left:0;margin-top:.6pt;width:327.2pt;height:228.35pt;z-index:251666432;visibility:visible;mso-wrap-style:square;mso-height-percent:0;mso-wrap-distance-left:9pt;mso-wrap-distance-top:0;mso-wrap-distance-right:9pt;mso-wrap-distance-bottom:0;mso-position-horizontal:center;mso-position-horizontal-relative:margin;mso-position-vertical:absolute;mso-position-vertical-relative:text;mso-height-percent:0;mso-height-relative:margin;v-text-anchor:top" o:gfxdata="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" filled="f" stroked="f" strokeweight=".5pt">
                 <v:textbox>
                   <w:txbxContent>
                     <w:p>
@@ -700,30 +700,16 @@
                             <w:pPr>
                               <w:jc w:val="center"/>
                             </w:pPr>
-                            <w:proofErr w:type="spellStart"/>
                             <w:r>
-                              <w:t>Joao</w:t>
-                            </w:r>
-                            <w:proofErr w:type="spellEnd"/>
-                            <w:r>
-                              <w:t xml:space="preserve"> Alves – A102395</w:t>
+                              <w:t>Joao Alves – A102395</w:t>
                             </w:r>
                           </w:p>
                           <w:p>
                             <w:pPr>
                               <w:jc w:val="center"/>
                             </w:pPr>
-                            <w:proofErr w:type="spellStart"/>
                             <w:r>
-                              <w:t>Ioannis</w:t>
-                            </w:r>
-                            <w:proofErr w:type="spellEnd"/>
-                            <w:r>
-                              <w:t xml:space="preserve"> </w:t>
-                            </w:r>
-                            <w:proofErr w:type="spellStart"/>
-                            <w:r>
-                              <w:t>Kok</w:t>
+                              <w:t>Ioannis Kok</w:t>
                             </w:r>
                             <w:r>
                               <w:t>k</w:t>
@@ -734,7 +720,6 @@
                             <w:r>
                               <w:t>ovrachos</w:t>
                             </w:r>
-                            <w:proofErr w:type="spellEnd"/>
                             <w:r>
                               <w:t xml:space="preserve"> – A1</w:t>
                             </w:r>
@@ -769,7 +754,7 @@
           </mc:Choice>
           <mc:Fallback>
             <w:pict>
-              <v:shape w14:anchorId="56975F1A" id="Caixa de texto 4" o:spid="_x0000_s1028" type="#_x0000_t202" style="position:absolute;left:0;text-align:left;margin-left:61.95pt;margin-top:35.6pt;width:300pt;height:110.4pt;z-index:251670528;visibility:visible;mso-wrap-style:square;mso-width-percent:0;mso-height-percent:0;mso-wrap-distance-left:9pt;mso-wrap-distance-top:0;mso-wrap-distance-right:9pt;mso-wrap-distance-bottom:0;mso-position-horizontal:absolute;mso-position-horizontal-relative:margin;mso-position-vertical:absolute;mso-position-vertical-relative:text;mso-width-percent:0;mso-height-percent:0;mso-width-relative:margin;mso-height-relative:margin;v-text-anchor:top" o:gfxdata="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" fillcolor="white [3201]" stroked="f" strokeweight=".5pt">
+              <v:shape w14:anchorId="56975F1A" id="Caixa de texto 4" o:spid="_x0000_s1028" type="#_x0000_t202" style="position:absolute;left:0;text-align:left;margin-left:61.95pt;margin-top:35.6pt;width:300pt;height:110.4pt;z-index:251670528;visibility:visible;mso-wrap-style:square;mso-width-percent:0;mso-height-percent:0;mso-wrap-distance-left:9pt;mso-wrap-distance-top:0;mso-wrap-distance-right:9pt;mso-wrap-distance-bottom:0;mso-position-horizontal:absolute;mso-position-horizontal-relative:margin;mso-position-vertical:absolute;mso-position-vertical-relative:text;mso-width-percent:0;mso-height-percent:0;mso-width-relative:margin;mso-height-relative:margin;v-text-anchor:top" o:gfxdata="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" fillcolor="white [3201]" stroked="f" strokeweight=".5pt">
                 <v:textbox>
                   <w:txbxContent>
                     <w:p>
@@ -1490,7 +1475,7 @@
                 <w:noProof/>
                 <w:webHidden/>
               </w:rPr>
-              <w:t>9</w:t>
+              <w:t>10</w:t>
             </w:r>
           </w:hyperlink>
         </w:p>
@@ -1545,7 +1530,101 @@
                 <w:noProof/>
                 <w:webHidden/>
               </w:rPr>
-              <w:t>10</w:t>
+              <w:t>1</w:t>
+            </w:r>
+            <w:r>
+              <w:rPr>
+                <w:noProof/>
+                <w:webHidden/>
+              </w:rPr>
+              <w:t>0</w:t>
+            </w:r>
+          </w:hyperlink>
+        </w:p>
+        <w:p>
+          <w:pPr>
+            <w:pStyle w:val="ndice1"/>
+            <w:tabs>
+              <w:tab w:val="right" w:leader="dot" w:pos="8296"/>
+            </w:tabs>
+            <w:rPr>
+              <w:noProof/>
+              <w:kern w:val="2"/>
+              <w:sz w:val="24"/>
+              <w:szCs w:val="24"/>
+              <w:lang w:eastAsia="pt-PT"/>
+              <w14:ligatures w14:val="standardContextual"/>
+            </w:rPr>
+          </w:pPr>
+          <w:hyperlink w:anchor="_Toc185008467" w:history="1">
+            <w:r>
+              <w:rPr>
+                <w:rStyle w:val="Hiperligao"/>
+                <w:noProof/>
+              </w:rPr>
+              <w:t xml:space="preserve">Questão </w:t>
+            </w:r>
+            <w:r>
+              <w:rPr>
+                <w:rStyle w:val="Hiperligao"/>
+                <w:noProof/>
+              </w:rPr>
+              <w:t>d)</w:t>
+            </w:r>
+            <w:r>
+              <w:rPr>
+                <w:noProof/>
+                <w:webHidden/>
+              </w:rPr>
+              <w:tab/>
+            </w:r>
+            <w:r>
+              <w:rPr>
+                <w:noProof/>
+                <w:webHidden/>
+              </w:rPr>
+              <w:fldChar w:fldCharType="begin"/>
+            </w:r>
+            <w:r>
+              <w:rPr>
+                <w:noProof/>
+                <w:webHidden/>
+              </w:rPr>
+              <w:instrText xml:space="preserve"> PAGEREF _Toc185008467 \h </w:instrText>
+            </w:r>
+            <w:r>
+              <w:rPr>
+                <w:noProof/>
+                <w:webHidden/>
+              </w:rPr>
+            </w:r>
+            <w:r>
+              <w:rPr>
+                <w:noProof/>
+                <w:webHidden/>
+              </w:rPr>
+              <w:fldChar w:fldCharType="separate"/>
+            </w:r>
+            <w:r>
+              <w:rPr>
+                <w:noProof/>
+                <w:webHidden/>
+              </w:rPr>
+              <w:t>1</w:t>
+            </w:r>
+            <w:r>
+              <w:rPr>
+                <w:noProof/>
+                <w:webHidden/>
+              </w:rPr>
+              <w:t>1</w:t>
+            </w:r>
+            <w:r>
+              <w:rPr>
+                <w:noProof/>
+                <w:webHidden/>
+              </w:rPr>
+              <w:fldChar w:fldCharType="end"/>
             </w:r>
           </w:hyperlink>
         </w:p>
@@ -1584,413 +1663,14 @@
                 <w:noProof/>
                 <w:webHidden/>
               </w:rPr>
-              <w:fldChar w:fldCharType="begin"/>
+              <w:t>1</w:t>
             </w:r>
             <w:r>
               <w:rPr>
                 <w:noProof/>
                 <w:webHidden/>
               </w:rPr>
-              <w:instrText xml:space="preserve"> PAGEREF _Toc185008448 \h </w:instrText>
-            </w:r>
-            <w:r>
-              <w:rPr>
-                <w:noProof/>
-                <w:webHidden/>
-              </w:rPr>
-            </w:r>
-            <w:r>
-              <w:rPr>
-                <w:noProof/>
-                <w:webHidden/>
-              </w:rPr>
-              <w:fldChar w:fldCharType="separate"/>
-            </w:r>
-            <w:r>
-              <w:rPr>
-                <w:noProof/>
-                <w:webHidden/>
-              </w:rPr>
-              <w:t>4</w:t>
-            </w:r>
-            <w:r>
-              <w:rPr>
-                <w:noProof/>
-                <w:webHidden/>
-              </w:rPr>
-              <w:fldChar w:fldCharType="end"/>
-            </w:r>
-          </w:hyperlink>
-        </w:p>
-        <w:p>
-          <w:pPr>
-            <w:pStyle w:val="ndice2"/>
-            <w:tabs>
-              <w:tab w:val="right" w:leader="dot" w:pos="8296"/>
-            </w:tabs>
-            <w:rPr>
-              <w:noProof/>
-              <w:kern w:val="2"/>
-              <w:sz w:val="24"/>
-              <w:szCs w:val="24"/>
-              <w:lang w:eastAsia="pt-PT"/>
-              <w14:ligatures w14:val="standardContextual"/>
-            </w:rPr>
-          </w:pPr>
-          <w:hyperlink w:anchor="_Toc185008449" w:history="1">
-            <w:r>
-              <w:rPr>
-                <w:rStyle w:val="Hiperligao"/>
-                <w:noProof/>
-              </w:rPr>
-              <w:t>Análise de Output:</w:t>
-            </w:r>
-            <w:r>
-              <w:rPr>
-                <w:noProof/>
-                <w:webHidden/>
-              </w:rPr>
-              <w:tab/>
-            </w:r>
-            <w:r>
-              <w:rPr>
-                <w:noProof/>
-                <w:webHidden/>
-              </w:rPr>
-              <w:fldChar w:fldCharType="begin"/>
-            </w:r>
-            <w:r>
-              <w:rPr>
-                <w:noProof/>
-                <w:webHidden/>
-              </w:rPr>
-              <w:instrText xml:space="preserve"> PAGEREF _Toc185008449 \h </w:instrText>
-            </w:r>
-            <w:r>
-              <w:rPr>
-                <w:noProof/>
-                <w:webHidden/>
-              </w:rPr>
-            </w:r>
-            <w:r>
-              <w:rPr>
-                <w:noProof/>
-                <w:webHidden/>
-              </w:rPr>
-              <w:fldChar w:fldCharType="separate"/>
-            </w:r>
-            <w:r>
-              <w:rPr>
-                <w:noProof/>
-                <w:webHidden/>
-              </w:rPr>
-              <w:t>6</w:t>
-            </w:r>
-            <w:r>
-              <w:rPr>
-                <w:noProof/>
-                <w:webHidden/>
-              </w:rPr>
-              <w:fldChar w:fldCharType="end"/>
-            </w:r>
-          </w:hyperlink>
-        </w:p>
-        <w:p>
-          <w:pPr>
-            <w:pStyle w:val="ndice3"/>
-            <w:tabs>
-              <w:tab w:val="right" w:leader="dot" w:pos="8296"/>
-            </w:tabs>
-            <w:rPr>
-              <w:noProof/>
-              <w:kern w:val="2"/>
-              <w:sz w:val="24"/>
-              <w:szCs w:val="24"/>
-              <w:lang w:eastAsia="pt-PT"/>
-              <w14:ligatures w14:val="standardContextual"/>
-            </w:rPr>
-          </w:pPr>
-          <w:hyperlink w:anchor="_Toc185008450" w:history="1">
-            <w:r>
-              <w:rPr>
-                <w:rStyle w:val="Hiperligao"/>
-                <w:noProof/>
-              </w:rPr>
-              <w:t>Resultados Obtidos:</w:t>
-            </w:r>
-            <w:r>
-              <w:rPr>
-                <w:noProof/>
-                <w:webHidden/>
-              </w:rPr>
-              <w:tab/>
-            </w:r>
-            <w:r>
-              <w:rPr>
-                <w:noProof/>
-                <w:webHidden/>
-              </w:rPr>
-              <w:fldChar w:fldCharType="begin"/>
-            </w:r>
-            <w:r>
-              <w:rPr>
-                <w:noProof/>
-                <w:webHidden/>
-              </w:rPr>
-              <w:instrText xml:space="preserve"> PAGEREF _Toc185008450 \h </w:instrText>
-            </w:r>
-            <w:r>
-              <w:rPr>
-                <w:noProof/>
-                <w:webHidden/>
-              </w:rPr>
-            </w:r>
-            <w:r>
-              <w:rPr>
-                <w:noProof/>
-                <w:webHidden/>
-              </w:rPr>
-              <w:fldChar w:fldCharType="separate"/>
-            </w:r>
-            <w:r>
-              <w:rPr>
-                <w:noProof/>
-                <w:webHidden/>
-              </w:rPr>
-              <w:t>6</w:t>
-            </w:r>
-            <w:r>
-              <w:rPr>
-                <w:noProof/>
-                <w:webHidden/>
-              </w:rPr>
-              <w:fldChar w:fldCharType="end"/>
-            </w:r>
-          </w:hyperlink>
-        </w:p>
-        <w:p>
-          <w:pPr>
-            <w:pStyle w:val="ndice3"/>
-            <w:tabs>
-              <w:tab w:val="right" w:leader="dot" w:pos="8296"/>
-            </w:tabs>
-            <w:rPr>
-              <w:noProof/>
-              <w:kern w:val="2"/>
-              <w:sz w:val="24"/>
-              <w:szCs w:val="24"/>
-              <w:lang w:eastAsia="pt-PT"/>
-              <w14:ligatures w14:val="standardContextual"/>
-            </w:rPr>
-          </w:pPr>
-          <w:hyperlink w:anchor="_Toc185008451" w:history="1">
-            <w:r>
-              <w:rPr>
-                <w:rStyle w:val="Hiperligao"/>
-                <w:noProof/>
-              </w:rPr>
-              <w:t>Interpretação dos Resultados:</w:t>
-            </w:r>
-            <w:r>
-              <w:rPr>
-                <w:noProof/>
-                <w:webHidden/>
-              </w:rPr>
-              <w:tab/>
-            </w:r>
-            <w:r>
-              <w:rPr>
-                <w:noProof/>
-                <w:webHidden/>
-              </w:rPr>
-              <w:fldChar w:fldCharType="begin"/>
-            </w:r>
-            <w:r>
-              <w:rPr>
-                <w:noProof/>
-                <w:webHidden/>
-              </w:rPr>
-              <w:instrText xml:space="preserve"> PAGEREF _Toc185008451 \h </w:instrText>
-            </w:r>
-            <w:r>
-              <w:rPr>
-                <w:noProof/>
-                <w:webHidden/>
-              </w:rPr>
-            </w:r>
-            <w:r>
-              <w:rPr>
-                <w:noProof/>
-                <w:webHidden/>
-              </w:rPr>
-              <w:fldChar w:fldCharType="separate"/>
-            </w:r>
-            <w:r>
-              <w:rPr>
-                <w:noProof/>
-                <w:webHidden/>
-              </w:rPr>
-              <w:t>6</w:t>
-            </w:r>
-            <w:r>
-              <w:rPr>
-                <w:noProof/>
-                <w:webHidden/>
-              </w:rPr>
-              <w:fldChar w:fldCharType="end"/>
-            </w:r>
-          </w:hyperlink>
-        </w:p>
-        <w:p>
-          <w:pPr>
-            <w:pStyle w:val="ndice1"/>
-            <w:tabs>
-              <w:tab w:val="right" w:leader="dot" w:pos="8296"/>
-            </w:tabs>
-            <w:rPr>
-              <w:noProof/>
-              <w:kern w:val="2"/>
-              <w:sz w:val="24"/>
-              <w:szCs w:val="24"/>
-              <w:lang w:eastAsia="pt-PT"/>
-              <w14:ligatures w14:val="standardContextual"/>
-            </w:rPr>
-          </w:pPr>
-          <w:hyperlink w:anchor="_Toc185008467" w:history="1">
-            <w:r>
-              <w:rPr>
-                <w:rStyle w:val="Hiperligao"/>
-                <w:noProof/>
-              </w:rPr>
-              <w:t xml:space="preserve">Questão </w:t>
-            </w:r>
-            <w:r>
-              <w:rPr>
-                <w:rStyle w:val="Hiperligao"/>
-                <w:noProof/>
-              </w:rPr>
-              <w:t>d)</w:t>
-            </w:r>
-            <w:r>
-              <w:rPr>
-                <w:noProof/>
-                <w:webHidden/>
-              </w:rPr>
-              <w:tab/>
-            </w:r>
-            <w:r>
-              <w:rPr>
-                <w:noProof/>
-                <w:webHidden/>
-              </w:rPr>
-              <w:fldChar w:fldCharType="begin"/>
-            </w:r>
-            <w:r>
-              <w:rPr>
-                <w:noProof/>
-                <w:webHidden/>
-              </w:rPr>
-              <w:instrText xml:space="preserve"> PAGEREF _Toc185008467 \h </w:instrText>
-            </w:r>
-            <w:r>
-              <w:rPr>
-                <w:noProof/>
-                <w:webHidden/>
-              </w:rPr>
-            </w:r>
-            <w:r>
-              <w:rPr>
-                <w:noProof/>
-                <w:webHidden/>
-              </w:rPr>
-              <w:fldChar w:fldCharType="separate"/>
-            </w:r>
-            <w:r>
-              <w:rPr>
-                <w:noProof/>
-                <w:webHidden/>
-              </w:rPr>
-              <w:t>11</w:t>
-            </w:r>
-            <w:r>
-              <w:rPr>
-                <w:noProof/>
-                <w:webHidden/>
-              </w:rPr>
-              <w:fldChar w:fldCharType="end"/>
-            </w:r>
-          </w:hyperlink>
-        </w:p>
-        <w:p>
-          <w:pPr>
-            <w:pStyle w:val="ndice2"/>
-            <w:tabs>
-              <w:tab w:val="right" w:leader="dot" w:pos="8296"/>
-            </w:tabs>
-            <w:rPr>
-              <w:noProof/>
-              <w:kern w:val="2"/>
-              <w:sz w:val="24"/>
-              <w:szCs w:val="24"/>
-              <w:lang w:eastAsia="pt-PT"/>
-              <w14:ligatures w14:val="standardContextual"/>
-            </w:rPr>
-          </w:pPr>
-          <w:hyperlink w:anchor="_Toc185008448" w:history="1">
-            <w:r>
-              <w:rPr>
-                <w:rStyle w:val="Hiperligao"/>
-                <w:noProof/>
-              </w:rPr>
-              <w:t>Código usado:</w:t>
-            </w:r>
-            <w:r>
-              <w:rPr>
-                <w:noProof/>
-                <w:webHidden/>
-              </w:rPr>
-              <w:tab/>
-            </w:r>
-            <w:r>
-              <w:rPr>
-                <w:noProof/>
-                <w:webHidden/>
-              </w:rPr>
-              <w:fldChar w:fldCharType="begin"/>
-            </w:r>
-            <w:r>
-              <w:rPr>
-                <w:noProof/>
-                <w:webHidden/>
-              </w:rPr>
-              <w:instrText xml:space="preserve"> PAGEREF _Toc185008448 \h </w:instrText>
-            </w:r>
-            <w:r>
-              <w:rPr>
-                <w:noProof/>
-                <w:webHidden/>
-              </w:rPr>
-            </w:r>
-            <w:r>
-              <w:rPr>
-                <w:noProof/>
-                <w:webHidden/>
-              </w:rPr>
-              <w:fldChar w:fldCharType="separate"/>
-            </w:r>
-            <w:r>
-              <w:rPr>
-                <w:noProof/>
-                <w:webHidden/>
-              </w:rPr>
-              <w:t>4</w:t>
-            </w:r>
-            <w:r>
-              <w:rPr>
-                <w:noProof/>
-                <w:webHidden/>
-              </w:rPr>
-              <w:fldChar w:fldCharType="end"/>
+              <w:t>5</w:t>
             </w:r>
           </w:hyperlink>
         </w:p>
@@ -2015,12 +1695,46 @@
                 <w:rStyle w:val="Hiperligao"/>
                 <w:noProof/>
               </w:rPr>
-              <w:t>Comparação com a TP</w:t>
-            </w:r>
-            <w:r>
-              <w:rPr>
-                <w:rStyle w:val="Hiperligao"/>
-                <w:noProof/>
+              <w:t>Comparação com a TP1</w:t>
+            </w:r>
+            <w:r>
+              <w:rPr>
+                <w:noProof/>
+                <w:webHidden/>
+              </w:rPr>
+              <w:tab/>
+            </w:r>
+            <w:r>
+              <w:rPr>
+                <w:noProof/>
+                <w:webHidden/>
+              </w:rPr>
+              <w:fldChar w:fldCharType="begin"/>
+            </w:r>
+            <w:r>
+              <w:rPr>
+                <w:noProof/>
+                <w:webHidden/>
+              </w:rPr>
+              <w:instrText xml:space="preserve"> PAGEREF _Toc185008471 \h </w:instrText>
+            </w:r>
+            <w:r>
+              <w:rPr>
+                <w:noProof/>
+                <w:webHidden/>
+              </w:rPr>
+            </w:r>
+            <w:r>
+              <w:rPr>
+                <w:noProof/>
+                <w:webHidden/>
+              </w:rPr>
+              <w:fldChar w:fldCharType="separate"/>
+            </w:r>
+            <w:r>
+              <w:rPr>
+                <w:noProof/>
+                <w:webHidden/>
               </w:rPr>
               <w:t>1</w:t>
             </w:r>
@@ -2029,41 +1743,7 @@
                 <w:noProof/>
                 <w:webHidden/>
               </w:rPr>
-              <w:tab/>
-            </w:r>
-            <w:r>
-              <w:rPr>
-                <w:noProof/>
-                <w:webHidden/>
-              </w:rPr>
-              <w:fldChar w:fldCharType="begin"/>
-            </w:r>
-            <w:r>
-              <w:rPr>
-                <w:noProof/>
-                <w:webHidden/>
-              </w:rPr>
-              <w:instrText xml:space="preserve"> PAGEREF _Toc185008471 \h </w:instrText>
-            </w:r>
-            <w:r>
-              <w:rPr>
-                <w:noProof/>
-                <w:webHidden/>
-              </w:rPr>
-            </w:r>
-            <w:r>
-              <w:rPr>
-                <w:noProof/>
-                <w:webHidden/>
-              </w:rPr>
-              <w:fldChar w:fldCharType="separate"/>
-            </w:r>
-            <w:r>
-              <w:rPr>
-                <w:noProof/>
-                <w:webHidden/>
-              </w:rPr>
-              <w:t>12</w:t>
+              <w:t>6</w:t>
             </w:r>
             <w:r>
               <w:rPr>
@@ -2110,41 +1790,14 @@
                 <w:noProof/>
                 <w:webHidden/>
               </w:rPr>
-              <w:fldChar w:fldCharType="begin"/>
+              <w:t>1</w:t>
             </w:r>
             <w:r>
               <w:rPr>
                 <w:noProof/>
                 <w:webHidden/>
               </w:rPr>
-              <w:instrText xml:space="preserve"> PAGEREF _Toc185008448 \h </w:instrText>
-            </w:r>
-            <w:r>
-              <w:rPr>
-                <w:noProof/>
-                <w:webHidden/>
-              </w:rPr>
-            </w:r>
-            <w:r>
-              <w:rPr>
-                <w:noProof/>
-                <w:webHidden/>
-              </w:rPr>
-              <w:fldChar w:fldCharType="separate"/>
-            </w:r>
-            <w:r>
-              <w:rPr>
-                <w:noProof/>
-                <w:webHidden/>
-              </w:rPr>
-              <w:t>4</w:t>
-            </w:r>
-            <w:r>
-              <w:rPr>
-                <w:noProof/>
-                <w:webHidden/>
-              </w:rPr>
-              <w:fldChar w:fldCharType="end"/>
+              <w:t>6</w:t>
             </w:r>
           </w:hyperlink>
         </w:p>
@@ -2210,7 +1863,14 @@
                 <w:noProof/>
                 <w:webHidden/>
               </w:rPr>
-              <w:t>19</w:t>
+              <w:t>1</w:t>
+            </w:r>
+            <w:r>
+              <w:rPr>
+                <w:noProof/>
+                <w:webHidden/>
+              </w:rPr>
+              <w:t>6</w:t>
             </w:r>
             <w:r>
               <w:rPr>
@@ -2251,6 +1911,21 @@
         <w:pStyle w:val="PargrafodaLista"/>
       </w:pPr>
     </w:p>
+    <w:p>
+      <w:pPr>
+        <w:pStyle w:val="PargrafodaLista"/>
+      </w:pPr>
+    </w:p>
+    <w:p>
+      <w:pPr>
+        <w:pStyle w:val="PargrafodaLista"/>
+      </w:pPr>
+    </w:p>
+    <w:p>
+      <w:pPr>
+        <w:pStyle w:val="PargrafodaLista"/>
+      </w:pPr>
+    </w:p>
     <w:p/>
     <w:p>
       <w:pPr>
@@ -2260,11 +1935,47 @@
           <w:szCs w:val="32"/>
         </w:rPr>
       </w:pPr>
-      <w:r>
+    </w:p>
+    <w:p>
+      <w:pPr>
+        <w:jc w:val="center"/>
         <w:rPr>
           <w:sz w:val="32"/>
           <w:szCs w:val="32"/>
         </w:rPr>
+      </w:pPr>
+    </w:p>
+    <w:p>
+      <w:pPr>
+        <w:jc w:val="center"/>
+        <w:rPr>
+          <w:sz w:val="32"/>
+          <w:szCs w:val="32"/>
+        </w:rPr>
+      </w:pPr>
+    </w:p>
+    <w:p>
+      <w:pPr>
+        <w:jc w:val="center"/>
+        <w:rPr>
+          <w:sz w:val="32"/>
+          <w:szCs w:val="32"/>
+        </w:rPr>
+      </w:pPr>
+    </w:p>
+    <w:p>
+      <w:pPr>
+        <w:jc w:val="center"/>
+        <w:rPr>
+          <w:sz w:val="32"/>
+          <w:szCs w:val="32"/>
+        </w:rPr>
+      </w:pPr>
+      <w:r>
+        <w:rPr>
+          <w:sz w:val="32"/>
+          <w:szCs w:val="32"/>
+        </w:rPr>
         <w:t>Introdução</w:t>
       </w:r>
     </w:p>
@@ -2285,104 +1996,7 @@
           <w:sz w:val="24"/>
           <w:szCs w:val="24"/>
         </w:rPr>
-        <w:lastRenderedPageBreak/>
-        <w:t xml:space="preserve">Este relatório apresenta o desenvolvimento do Trabalho Prático (TP) realizado por nós, cujo principal objetivo foi a aplicação dos conhecimentos adquiridos em Web </w:t>
-      </w:r>
-      <w:proofErr w:type="spellStart"/>
-      <w:r>
-        <w:rPr>
-          <w:sz w:val="24"/>
-          <w:szCs w:val="24"/>
-        </w:rPr>
-        <w:t>Scraping</w:t>
-      </w:r>
-      <w:proofErr w:type="spellEnd"/>
-      <w:r>
-        <w:rPr>
-          <w:sz w:val="24"/>
-          <w:szCs w:val="24"/>
-        </w:rPr>
-        <w:t xml:space="preserve">, processamento de dados e criação de interfaces de linha de comandos (CLI) utilizando a linguagem </w:t>
-      </w:r>
-      <w:proofErr w:type="spellStart"/>
-      <w:r>
-        <w:rPr>
-          <w:sz w:val="24"/>
-          <w:szCs w:val="24"/>
-        </w:rPr>
-        <w:t>Python</w:t>
-      </w:r>
-      <w:proofErr w:type="spellEnd"/>
-      <w:r>
-        <w:rPr>
-          <w:sz w:val="24"/>
-          <w:szCs w:val="24"/>
-        </w:rPr>
-        <w:t xml:space="preserve">. O projeto teve como base a construção de uma solução funcional e interativa que permite aos utilizadores obter e enriquecer dados provenientes de uma REST API e de websites externos. Para tal, explorámos módulos como beautifulsoup4, </w:t>
-      </w:r>
-      <w:proofErr w:type="spellStart"/>
-      <w:r>
-        <w:rPr>
-          <w:sz w:val="24"/>
-          <w:szCs w:val="24"/>
-        </w:rPr>
-        <w:t>requests</w:t>
-      </w:r>
-      <w:proofErr w:type="spellEnd"/>
-      <w:r>
-        <w:rPr>
-          <w:sz w:val="24"/>
-          <w:szCs w:val="24"/>
-        </w:rPr>
-        <w:t xml:space="preserve"> e </w:t>
-      </w:r>
-      <w:proofErr w:type="spellStart"/>
-      <w:r>
-        <w:rPr>
-          <w:sz w:val="24"/>
-          <w:szCs w:val="24"/>
-        </w:rPr>
-        <w:t>re</w:t>
-      </w:r>
-      <w:proofErr w:type="spellEnd"/>
-      <w:r>
-        <w:rPr>
-          <w:sz w:val="24"/>
-          <w:szCs w:val="24"/>
-        </w:rPr>
-        <w:t xml:space="preserve">, bem como a biblioteca </w:t>
-      </w:r>
-      <w:proofErr w:type="spellStart"/>
-      <w:r>
-        <w:rPr>
-          <w:sz w:val="24"/>
-          <w:szCs w:val="24"/>
-        </w:rPr>
-        <w:t>typer</w:t>
-      </w:r>
-      <w:proofErr w:type="spellEnd"/>
-      <w:r>
-        <w:rPr>
-          <w:sz w:val="24"/>
-          <w:szCs w:val="24"/>
-        </w:rPr>
-        <w:t xml:space="preserve">, que simplifica a criação de </w:t>
-      </w:r>
-      <w:proofErr w:type="spellStart"/>
-      <w:r>
-        <w:rPr>
-          <w:sz w:val="24"/>
-          <w:szCs w:val="24"/>
-        </w:rPr>
-        <w:t>CLIs</w:t>
-      </w:r>
-      <w:proofErr w:type="spellEnd"/>
-      <w:r>
-        <w:rPr>
-          <w:sz w:val="24"/>
-          <w:szCs w:val="24"/>
-        </w:rPr>
-        <w:t xml:space="preserve"> eficientes e intuitivas. Adicionalmente, o trabalho integrou funcionalidades como a consulta de informações sobre ofertas de emprego e respetivas empresas, a análise estatística de vagas, e a recolha de competências profissionais mais solicitadas, com a possibilidade de exportação dos dados processados para ficheiros CSV. Explorámos também fontes de dados alternativas, reforçando o uso de abordagens criativas e inovadoras na recolha e enriquecimento de informação. Este relatório está organizado de forma a detalhar os processos implementados, as escolhas realizadas e os resultados obtidos, garantindo uma análise clara e objetiva de todas as etapas do desenvolvimento.</w:t>
+        <w:t>Este relatório apresenta o desenvolvimento do Trabalho Prático (TP) realizado por nós, cujo principal objetivo foi a aplicação dos conhecimentos adquiridos em Web Scraping, processamento de dados e criação de interfaces de linha de comandos (CLI) utilizando a linguagem Python. O projeto teve como base a construção de uma solução funcional e interativa que permite aos utilizadores obter e enriquecer dados provenientes de uma REST API e de websites externos. Para tal, explorámos módulos como beautifulsoup4, requests e re, bem como a biblioteca typer, que simplifica a criação de CLIs eficientes e intuitivas. Adicionalmente, o trabalho integrou funcionalidades como a consulta de informações sobre ofertas de emprego e respetivas empresas, a análise estatística de vagas, e a recolha de competências profissionais mais solicitadas, com a possibilidade de exportação dos dados processados para ficheiros CSV. Explorámos também fontes de dados alternativas, reforçando o uso de abordagens criativas e inovadoras na recolha e enriquecimento de informação. Este relatório está organizado de forma a detalhar os processos implementados, as escolhas realizadas e os resultados obtidos, garantindo uma análise clara e objetiva de todas as etapas do desenvolvimento.</w:t>
       </w:r>
     </w:p>
     <w:p/>
@@ -2549,31 +2163,33 @@
     </w:p>
     <w:p>
       <w:pPr>
-        <w:pStyle w:val="PargrafodaLista"/>
-        <w:tabs>
-          <w:tab w:val="left" w:pos="1150"/>
-        </w:tabs>
-        <w:jc w:val="center"/>
+        <w:tabs>
+          <w:tab w:val="left" w:pos="1150"/>
+        </w:tabs>
         <w:rPr>
           <w:sz w:val="32"/>
           <w:szCs w:val="32"/>
         </w:rPr>
       </w:pPr>
-      <w:proofErr w:type="spellStart"/>
-      <w:r>
+    </w:p>
+    <w:p>
+      <w:pPr>
+        <w:pStyle w:val="PargrafodaLista"/>
+        <w:tabs>
+          <w:tab w:val="left" w:pos="1150"/>
+        </w:tabs>
+        <w:jc w:val="center"/>
         <w:rPr>
           <w:sz w:val="32"/>
           <w:szCs w:val="32"/>
         </w:rPr>
-        <w:t>Questao</w:t>
-      </w:r>
-      <w:proofErr w:type="spellEnd"/>
+      </w:pPr>
       <w:r>
         <w:rPr>
           <w:sz w:val="32"/>
           <w:szCs w:val="32"/>
         </w:rPr>
-        <w:t xml:space="preserve"> a)</w:t>
+        <w:t>Questao a)</w:t>
       </w:r>
     </w:p>
     <w:p>
@@ -2608,6 +2224,19 @@
         </w:rPr>
         <w:t>Código usado:</w:t>
       </w:r>
+    </w:p>
+    <w:p>
+      <w:pPr>
+        <w:pStyle w:val="PargrafodaLista"/>
+        <w:tabs>
+          <w:tab w:val="left" w:pos="1150"/>
+        </w:tabs>
+        <w:jc w:val="center"/>
+        <w:rPr>
+          <w:sz w:val="24"/>
+          <w:szCs w:val="24"/>
+        </w:rPr>
+      </w:pPr>
     </w:p>
     <w:p>
       <w:pPr>
@@ -2626,7 +2255,6 @@
           <w:sz w:val="28"/>
           <w:szCs w:val="28"/>
         </w:rPr>
-        <w:lastRenderedPageBreak/>
         <w:drawing>
           <wp:inline distT="0" distB="0" distL="0" distR="0" wp14:anchorId="24D2FA25" wp14:editId="2870EA71">
             <wp:extent cx="4792980" cy="3554154"/>
@@ -2768,7 +2396,6 @@
     </w:p>
     <w:p>
       <w:pPr>
-        <w:pStyle w:val="PargrafodaLista"/>
         <w:tabs>
           <w:tab w:val="left" w:pos="1150"/>
         </w:tabs>
@@ -2780,7 +2407,6 @@
     </w:p>
     <w:p>
       <w:pPr>
-        <w:pStyle w:val="PargrafodaLista"/>
         <w:tabs>
           <w:tab w:val="left" w:pos="1150"/>
         </w:tabs>
@@ -2796,6 +2422,7 @@
         <w:tabs>
           <w:tab w:val="left" w:pos="1150"/>
         </w:tabs>
+        <w:jc w:val="both"/>
         <w:rPr>
           <w:sz w:val="28"/>
           <w:szCs w:val="28"/>
@@ -2808,6 +2435,7 @@
         <w:tabs>
           <w:tab w:val="left" w:pos="1150"/>
         </w:tabs>
+        <w:jc w:val="both"/>
         <w:rPr>
           <w:sz w:val="28"/>
           <w:szCs w:val="28"/>
@@ -2820,6 +2448,7 @@
         <w:tabs>
           <w:tab w:val="left" w:pos="1150"/>
         </w:tabs>
+        <w:jc w:val="both"/>
         <w:rPr>
           <w:sz w:val="28"/>
           <w:szCs w:val="28"/>
@@ -2832,30 +2461,27 @@
         <w:tabs>
           <w:tab w:val="left" w:pos="1150"/>
         </w:tabs>
+        <w:jc w:val="both"/>
         <w:rPr>
           <w:sz w:val="28"/>
           <w:szCs w:val="28"/>
         </w:rPr>
       </w:pPr>
-    </w:p>
-    <w:p>
-      <w:pPr>
-        <w:pStyle w:val="PargrafodaLista"/>
-        <w:tabs>
-          <w:tab w:val="left" w:pos="1150"/>
-        </w:tabs>
+      <w:r>
         <w:rPr>
           <w:sz w:val="28"/>
           <w:szCs w:val="28"/>
         </w:rPr>
-      </w:pPr>
-    </w:p>
-    <w:p>
-      <w:pPr>
-        <w:pStyle w:val="PargrafodaLista"/>
-        <w:tabs>
-          <w:tab w:val="left" w:pos="1150"/>
-        </w:tabs>
+        <w:t>Análise do output:</w:t>
+      </w:r>
+    </w:p>
+    <w:p>
+      <w:pPr>
+        <w:pStyle w:val="PargrafodaLista"/>
+        <w:tabs>
+          <w:tab w:val="left" w:pos="1150"/>
+        </w:tabs>
+        <w:jc w:val="both"/>
         <w:rPr>
           <w:sz w:val="28"/>
           <w:szCs w:val="28"/>
@@ -2868,848 +2494,474 @@
         <w:tabs>
           <w:tab w:val="left" w:pos="1150"/>
         </w:tabs>
+        <w:jc w:val="both"/>
+        <w:rPr>
+          <w:sz w:val="24"/>
+          <w:szCs w:val="24"/>
+        </w:rPr>
+      </w:pPr>
+      <w:r>
+        <w:rPr>
+          <w:sz w:val="24"/>
+          <w:szCs w:val="24"/>
+        </w:rPr>
+        <w:t>O comando implementado permite ao utilizador consultar informações detalhadas sobre um determinado job, identificado pelo seu job_id, recorrendo à API do ItJobs e enriquecendo os dados com informações adicionais extraídas do site AmbitionBox. O processo inicia-se com a pesquisa do job na lista de resultados gerais obtidos da API, verificando se o ID fornecido pelo utilizador corresponde a algum trabalho. Caso o trabalho seja encontrado, o nome da empresa associada é utilizado para realizar a extração de informações adicionais do site AmbitionBox, que incluem: Avaliação geral da empresa (ambition_box_rating); Descrição da empresa (ambition_box_description); Principais benefícios de trabalhar na empresa (ambition_box_benefits). Essas informações são integradas no objeto JSON correspondente ao trabalho e podem ser exibidas no terminal ou exportadas para um ficheiro CSV, caso o parâmetro save seja definido como True.</w:t>
+      </w:r>
+    </w:p>
+    <w:p>
+      <w:pPr>
+        <w:pStyle w:val="PargrafodaLista"/>
+        <w:tabs>
+          <w:tab w:val="left" w:pos="1150"/>
+        </w:tabs>
+        <w:jc w:val="both"/>
+        <w:rPr>
+          <w:sz w:val="24"/>
+          <w:szCs w:val="24"/>
+        </w:rPr>
+      </w:pPr>
+    </w:p>
+    <w:p>
+      <w:pPr>
+        <w:pStyle w:val="PargrafodaLista"/>
+        <w:tabs>
+          <w:tab w:val="left" w:pos="1150"/>
+        </w:tabs>
+        <w:jc w:val="both"/>
         <w:rPr>
           <w:sz w:val="28"/>
           <w:szCs w:val="28"/>
         </w:rPr>
       </w:pPr>
-    </w:p>
-    <w:p>
-      <w:pPr>
-        <w:pStyle w:val="PargrafodaLista"/>
-        <w:tabs>
-          <w:tab w:val="left" w:pos="1150"/>
-        </w:tabs>
-        <w:jc w:val="both"/>
+      <w:r>
         <w:rPr>
           <w:sz w:val="28"/>
           <w:szCs w:val="28"/>
         </w:rPr>
-      </w:pPr>
-      <w:r>
+        <w:t xml:space="preserve">Resultados Obtidos: </w:t>
+      </w:r>
+    </w:p>
+    <w:p>
+      <w:pPr>
+        <w:pStyle w:val="PargrafodaLista"/>
+        <w:tabs>
+          <w:tab w:val="left" w:pos="1150"/>
+        </w:tabs>
+        <w:jc w:val="both"/>
+        <w:rPr>
+          <w:sz w:val="24"/>
+          <w:szCs w:val="24"/>
+        </w:rPr>
+      </w:pPr>
+    </w:p>
+    <w:p>
+      <w:pPr>
+        <w:pStyle w:val="PargrafodaLista"/>
+        <w:tabs>
+          <w:tab w:val="left" w:pos="1150"/>
+        </w:tabs>
+        <w:jc w:val="both"/>
+        <w:rPr>
+          <w:sz w:val="24"/>
+          <w:szCs w:val="24"/>
+          <w:lang w:val="en-US"/>
+        </w:rPr>
+      </w:pPr>
+      <w:r>
+        <w:rPr>
+          <w:sz w:val="24"/>
+          <w:szCs w:val="24"/>
+        </w:rPr>
+        <w:t xml:space="preserve">A execução do comando get com um job_id válido produz um objeto JSON enriquecido com informações sobre a empresa obtidas de fontes externas. </w:t>
+      </w:r>
+      <w:r>
+        <w:rPr>
+          <w:sz w:val="24"/>
+          <w:szCs w:val="24"/>
+          <w:lang w:val="en-US"/>
+        </w:rPr>
+        <w:t>Por exemplo:</w:t>
+      </w:r>
+    </w:p>
+    <w:p>
+      <w:pPr>
+        <w:pStyle w:val="PargrafodaLista"/>
+        <w:tabs>
+          <w:tab w:val="left" w:pos="1150"/>
+        </w:tabs>
+        <w:jc w:val="both"/>
+        <w:rPr>
+          <w:sz w:val="24"/>
+          <w:szCs w:val="24"/>
+          <w:lang w:val="en-US"/>
+        </w:rPr>
+      </w:pPr>
+      <w:r>
+        <w:rPr>
+          <w:sz w:val="24"/>
+          <w:szCs w:val="24"/>
+          <w:lang w:val="en-US"/>
+        </w:rPr>
+        <w:t>{</w:t>
+      </w:r>
+    </w:p>
+    <w:p>
+      <w:pPr>
+        <w:pStyle w:val="PargrafodaLista"/>
+        <w:tabs>
+          <w:tab w:val="left" w:pos="1150"/>
+        </w:tabs>
+        <w:jc w:val="both"/>
+        <w:rPr>
+          <w:sz w:val="24"/>
+          <w:szCs w:val="24"/>
+          <w:lang w:val="en-US"/>
+        </w:rPr>
+      </w:pPr>
+      <w:r>
+        <w:rPr>
+          <w:sz w:val="24"/>
+          <w:szCs w:val="24"/>
+          <w:lang w:val="en-US"/>
+        </w:rPr>
+        <w:t xml:space="preserve">    "id": 125378,</w:t>
+      </w:r>
+    </w:p>
+    <w:p>
+      <w:pPr>
+        <w:pStyle w:val="PargrafodaLista"/>
+        <w:tabs>
+          <w:tab w:val="left" w:pos="1150"/>
+        </w:tabs>
+        <w:jc w:val="both"/>
+        <w:rPr>
+          <w:sz w:val="24"/>
+          <w:szCs w:val="24"/>
+          <w:lang w:val="en-US"/>
+        </w:rPr>
+      </w:pPr>
+      <w:r>
+        <w:rPr>
+          <w:sz w:val="24"/>
+          <w:szCs w:val="24"/>
+          <w:lang w:val="en-US"/>
+        </w:rPr>
+        <w:t xml:space="preserve">    "title": "Software Engineer",</w:t>
+      </w:r>
+    </w:p>
+    <w:p>
+      <w:pPr>
+        <w:pStyle w:val="PargrafodaLista"/>
+        <w:tabs>
+          <w:tab w:val="left" w:pos="1150"/>
+        </w:tabs>
+        <w:jc w:val="both"/>
+        <w:rPr>
+          <w:sz w:val="24"/>
+          <w:szCs w:val="24"/>
+          <w:lang w:val="en-US"/>
+        </w:rPr>
+      </w:pPr>
+      <w:r>
+        <w:rPr>
+          <w:sz w:val="24"/>
+          <w:szCs w:val="24"/>
+          <w:lang w:val="en-US"/>
+        </w:rPr>
+        <w:t xml:space="preserve">    "company": {</w:t>
+      </w:r>
+    </w:p>
+    <w:p>
+      <w:pPr>
+        <w:pStyle w:val="PargrafodaLista"/>
+        <w:tabs>
+          <w:tab w:val="left" w:pos="1150"/>
+        </w:tabs>
+        <w:jc w:val="both"/>
+        <w:rPr>
+          <w:sz w:val="24"/>
+          <w:szCs w:val="24"/>
+          <w:lang w:val="en-US"/>
+        </w:rPr>
+      </w:pPr>
+      <w:r>
+        <w:rPr>
+          <w:sz w:val="24"/>
+          <w:szCs w:val="24"/>
+          <w:lang w:val="en-US"/>
+        </w:rPr>
+        <w:t xml:space="preserve">        "name": "Tech Solutions",</w:t>
+      </w:r>
+    </w:p>
+    <w:p>
+      <w:pPr>
+        <w:pStyle w:val="PargrafodaLista"/>
+        <w:tabs>
+          <w:tab w:val="left" w:pos="1150"/>
+        </w:tabs>
+        <w:jc w:val="both"/>
+        <w:rPr>
+          <w:sz w:val="24"/>
+          <w:szCs w:val="24"/>
+        </w:rPr>
+      </w:pPr>
+      <w:r>
+        <w:rPr>
+          <w:sz w:val="24"/>
+          <w:szCs w:val="24"/>
+          <w:lang w:val="en-US"/>
+        </w:rPr>
+        <w:t xml:space="preserve">        </w:t>
+      </w:r>
+      <w:r>
+        <w:rPr>
+          <w:sz w:val="24"/>
+          <w:szCs w:val="24"/>
+        </w:rPr>
+        <w:t>"ambition_box_rating": 4.5,</w:t>
+      </w:r>
+    </w:p>
+    <w:p>
+      <w:pPr>
+        <w:pStyle w:val="PargrafodaLista"/>
+        <w:tabs>
+          <w:tab w:val="left" w:pos="1150"/>
+        </w:tabs>
+        <w:jc w:val="both"/>
+        <w:rPr>
+          <w:sz w:val="24"/>
+          <w:szCs w:val="24"/>
+        </w:rPr>
+      </w:pPr>
+      <w:r>
+        <w:rPr>
+          <w:sz w:val="24"/>
+          <w:szCs w:val="24"/>
+        </w:rPr>
+        <w:t xml:space="preserve">        </w:t>
+      </w:r>
+      <w:r>
+        <w:rPr>
+          <w:sz w:val="24"/>
+          <w:szCs w:val="24"/>
+        </w:rPr>
+        <w:t>"ambition_box_description": "Tech Solutions é uma empresa líder em inovação...",</w:t>
+      </w:r>
+    </w:p>
+    <w:p>
+      <w:pPr>
+        <w:pStyle w:val="PargrafodaLista"/>
+        <w:tabs>
+          <w:tab w:val="left" w:pos="1150"/>
+        </w:tabs>
+        <w:jc w:val="both"/>
+        <w:rPr>
+          <w:sz w:val="24"/>
+          <w:szCs w:val="24"/>
+        </w:rPr>
+      </w:pPr>
+      <w:r>
+        <w:rPr>
+          <w:sz w:val="24"/>
+          <w:szCs w:val="24"/>
+        </w:rPr>
+        <w:t xml:space="preserve">        "ambition_box_benefits": ["Horários flexíveis", "Seguro de saúde", "Formação contínua"]</w:t>
+      </w:r>
+    </w:p>
+    <w:p>
+      <w:pPr>
+        <w:pStyle w:val="PargrafodaLista"/>
+        <w:tabs>
+          <w:tab w:val="left" w:pos="1150"/>
+        </w:tabs>
+        <w:jc w:val="both"/>
+        <w:rPr>
+          <w:sz w:val="24"/>
+          <w:szCs w:val="24"/>
+        </w:rPr>
+      </w:pPr>
+      <w:r>
+        <w:rPr>
+          <w:sz w:val="24"/>
+          <w:szCs w:val="24"/>
+        </w:rPr>
+        <w:t xml:space="preserve">    },</w:t>
+      </w:r>
+    </w:p>
+    <w:p>
+      <w:pPr>
+        <w:pStyle w:val="PargrafodaLista"/>
+        <w:tabs>
+          <w:tab w:val="left" w:pos="1150"/>
+        </w:tabs>
+        <w:jc w:val="both"/>
+        <w:rPr>
+          <w:sz w:val="24"/>
+          <w:szCs w:val="24"/>
+        </w:rPr>
+      </w:pPr>
+      <w:r>
+        <w:rPr>
+          <w:sz w:val="24"/>
+          <w:szCs w:val="24"/>
+        </w:rPr>
+        <w:t xml:space="preserve">    ...</w:t>
+      </w:r>
+    </w:p>
+    <w:p>
+      <w:pPr>
+        <w:pStyle w:val="PargrafodaLista"/>
+        <w:tabs>
+          <w:tab w:val="left" w:pos="1150"/>
+        </w:tabs>
+        <w:jc w:val="both"/>
+        <w:rPr>
+          <w:sz w:val="24"/>
+          <w:szCs w:val="24"/>
+        </w:rPr>
+      </w:pPr>
+      <w:r>
+        <w:rPr>
+          <w:sz w:val="24"/>
+          <w:szCs w:val="24"/>
+        </w:rPr>
+        <w:t>}</w:t>
+      </w:r>
+    </w:p>
+    <w:p>
+      <w:pPr>
+        <w:pStyle w:val="PargrafodaLista"/>
+        <w:tabs>
+          <w:tab w:val="left" w:pos="1150"/>
+        </w:tabs>
+        <w:jc w:val="both"/>
+        <w:rPr>
+          <w:sz w:val="24"/>
+          <w:szCs w:val="24"/>
+        </w:rPr>
+      </w:pPr>
+    </w:p>
+    <w:p>
+      <w:pPr>
+        <w:pStyle w:val="PargrafodaLista"/>
+        <w:tabs>
+          <w:tab w:val="left" w:pos="1150"/>
+        </w:tabs>
+        <w:jc w:val="both"/>
+        <w:rPr>
+          <w:sz w:val="24"/>
+          <w:szCs w:val="24"/>
+        </w:rPr>
+      </w:pPr>
+      <w:r>
+        <w:rPr>
+          <w:sz w:val="24"/>
+          <w:szCs w:val="24"/>
+        </w:rPr>
+        <w:t xml:space="preserve">Caso o save seja ativado, um ficheiro CSV denominado get_vaga.csv será criado contendo os detalhes do trabalho e as informações enriquecidas. </w:t>
+      </w:r>
+    </w:p>
+    <w:p>
+      <w:pPr>
+        <w:pStyle w:val="PargrafodaLista"/>
+        <w:tabs>
+          <w:tab w:val="left" w:pos="1150"/>
+        </w:tabs>
+        <w:jc w:val="both"/>
+        <w:rPr>
+          <w:sz w:val="24"/>
+          <w:szCs w:val="24"/>
+        </w:rPr>
+      </w:pPr>
+      <w:r>
+        <w:rPr>
+          <w:sz w:val="24"/>
+          <w:szCs w:val="24"/>
+        </w:rPr>
+        <w:t>Se o job_id fornecido não for encontrado, o programa exibe a mensagem de erro:</w:t>
+      </w:r>
+    </w:p>
+    <w:p>
+      <w:pPr>
+        <w:pStyle w:val="PargrafodaLista"/>
+        <w:tabs>
+          <w:tab w:val="left" w:pos="1150"/>
+        </w:tabs>
+        <w:jc w:val="both"/>
+        <w:rPr>
+          <w:sz w:val="24"/>
+          <w:szCs w:val="24"/>
+        </w:rPr>
+      </w:pPr>
+    </w:p>
+    <w:p>
+      <w:pPr>
+        <w:pStyle w:val="PargrafodaLista"/>
+        <w:tabs>
+          <w:tab w:val="left" w:pos="1150"/>
+        </w:tabs>
+        <w:jc w:val="center"/>
+        <w:rPr>
+          <w:b/>
+          <w:bCs/>
+          <w:sz w:val="24"/>
+          <w:szCs w:val="24"/>
+          <w:lang w:val="en-US"/>
+        </w:rPr>
+      </w:pPr>
+      <w:r>
+        <w:rPr>
+          <w:b/>
+          <w:bCs/>
+          <w:sz w:val="24"/>
+          <w:szCs w:val="24"/>
+          <w:lang w:val="en-US"/>
+        </w:rPr>
+        <w:t>Job ID {job_id} not found.</w:t>
+      </w:r>
+    </w:p>
+    <w:p>
+      <w:pPr>
+        <w:pStyle w:val="PargrafodaLista"/>
+        <w:tabs>
+          <w:tab w:val="left" w:pos="1150"/>
+        </w:tabs>
+        <w:jc w:val="center"/>
+        <w:rPr>
+          <w:sz w:val="24"/>
+          <w:szCs w:val="24"/>
+          <w:lang w:val="en-US"/>
+        </w:rPr>
+      </w:pPr>
+    </w:p>
+    <w:p>
+      <w:pPr>
+        <w:pStyle w:val="PargrafodaLista"/>
+        <w:tabs>
+          <w:tab w:val="left" w:pos="1150"/>
+        </w:tabs>
         <w:rPr>
           <w:sz w:val="28"/>
           <w:szCs w:val="28"/>
         </w:rPr>
-        <w:t>Análise do output:</w:t>
-      </w:r>
-    </w:p>
-    <w:p>
-      <w:pPr>
-        <w:pStyle w:val="PargrafodaLista"/>
-        <w:tabs>
-          <w:tab w:val="left" w:pos="1150"/>
-        </w:tabs>
-        <w:jc w:val="both"/>
+      </w:pPr>
+    </w:p>
+    <w:p>
+      <w:pPr>
+        <w:pStyle w:val="PargrafodaLista"/>
+        <w:tabs>
+          <w:tab w:val="left" w:pos="1150"/>
+        </w:tabs>
         <w:rPr>
           <w:sz w:val="28"/>
           <w:szCs w:val="28"/>
         </w:rPr>
       </w:pPr>
-    </w:p>
-    <w:p>
-      <w:pPr>
-        <w:pStyle w:val="PargrafodaLista"/>
-        <w:tabs>
-          <w:tab w:val="left" w:pos="1150"/>
-        </w:tabs>
-        <w:jc w:val="both"/>
-        <w:rPr>
-          <w:sz w:val="24"/>
-          <w:szCs w:val="24"/>
-        </w:rPr>
-      </w:pPr>
-      <w:r>
-        <w:rPr>
-          <w:sz w:val="24"/>
-          <w:szCs w:val="24"/>
-        </w:rPr>
-        <w:t xml:space="preserve">O comando implementado permite ao utilizador consultar informações detalhadas sobre um determinado job, identificado pelo seu </w:t>
-      </w:r>
-      <w:proofErr w:type="spellStart"/>
-      <w:r>
-        <w:rPr>
-          <w:sz w:val="24"/>
-          <w:szCs w:val="24"/>
-        </w:rPr>
-        <w:t>job_id</w:t>
-      </w:r>
-      <w:proofErr w:type="spellEnd"/>
-      <w:r>
-        <w:rPr>
-          <w:sz w:val="24"/>
-          <w:szCs w:val="24"/>
-        </w:rPr>
-        <w:t xml:space="preserve">, recorrendo à API do </w:t>
-      </w:r>
-      <w:proofErr w:type="spellStart"/>
-      <w:r>
-        <w:rPr>
-          <w:sz w:val="24"/>
-          <w:szCs w:val="24"/>
-        </w:rPr>
-        <w:t>ItJobs</w:t>
-      </w:r>
-      <w:proofErr w:type="spellEnd"/>
-      <w:r>
-        <w:rPr>
-          <w:sz w:val="24"/>
-          <w:szCs w:val="24"/>
-        </w:rPr>
-        <w:t xml:space="preserve"> e enriquecendo os dados com informações adicionais extraídas do site </w:t>
-      </w:r>
-      <w:proofErr w:type="spellStart"/>
-      <w:r>
-        <w:rPr>
-          <w:sz w:val="24"/>
-          <w:szCs w:val="24"/>
-        </w:rPr>
-        <w:t>AmbitionBox</w:t>
-      </w:r>
-      <w:proofErr w:type="spellEnd"/>
-      <w:r>
-        <w:rPr>
-          <w:sz w:val="24"/>
-          <w:szCs w:val="24"/>
-        </w:rPr>
-        <w:t xml:space="preserve">. O processo inicia-se com a pesquisa do job na lista de resultados gerais obtidos da API, verificando se o ID fornecido pelo utilizador corresponde a algum trabalho. Caso o trabalho seja encontrado, o nome da empresa associada é utilizado para realizar a extração de informações adicionais do site </w:t>
-      </w:r>
-      <w:proofErr w:type="spellStart"/>
-      <w:r>
-        <w:rPr>
-          <w:sz w:val="24"/>
-          <w:szCs w:val="24"/>
-        </w:rPr>
-        <w:t>AmbitionBox</w:t>
-      </w:r>
-      <w:proofErr w:type="spellEnd"/>
-      <w:r>
-        <w:rPr>
-          <w:sz w:val="24"/>
-          <w:szCs w:val="24"/>
-        </w:rPr>
-        <w:t>, que incluem: Avaliação geral da empresa (</w:t>
-      </w:r>
-      <w:proofErr w:type="spellStart"/>
-      <w:r>
-        <w:rPr>
-          <w:sz w:val="24"/>
-          <w:szCs w:val="24"/>
-        </w:rPr>
-        <w:t>ambition_box_rating</w:t>
-      </w:r>
-      <w:proofErr w:type="spellEnd"/>
-      <w:r>
-        <w:rPr>
-          <w:sz w:val="24"/>
-          <w:szCs w:val="24"/>
-        </w:rPr>
-        <w:t>); Descrição da empresa (</w:t>
-      </w:r>
-      <w:proofErr w:type="spellStart"/>
-      <w:r>
-        <w:rPr>
-          <w:sz w:val="24"/>
-          <w:szCs w:val="24"/>
-        </w:rPr>
-        <w:t>ambition_box_description</w:t>
-      </w:r>
-      <w:proofErr w:type="spellEnd"/>
-      <w:r>
-        <w:rPr>
-          <w:sz w:val="24"/>
-          <w:szCs w:val="24"/>
-        </w:rPr>
-        <w:t>); Principais benefícios de trabalhar na empresa (</w:t>
-      </w:r>
-      <w:proofErr w:type="spellStart"/>
-      <w:r>
-        <w:rPr>
-          <w:sz w:val="24"/>
-          <w:szCs w:val="24"/>
-        </w:rPr>
-        <w:t>ambition_box_benefits</w:t>
-      </w:r>
-      <w:proofErr w:type="spellEnd"/>
-      <w:r>
-        <w:rPr>
-          <w:sz w:val="24"/>
-          <w:szCs w:val="24"/>
-        </w:rPr>
-        <w:t xml:space="preserve">). Essas informações são integradas no objeto JSON correspondente ao trabalho e podem ser exibidas no terminal ou exportadas para um ficheiro CSV, caso o parâmetro </w:t>
-      </w:r>
-      <w:proofErr w:type="spellStart"/>
-      <w:r>
-        <w:rPr>
-          <w:sz w:val="24"/>
-          <w:szCs w:val="24"/>
-        </w:rPr>
-        <w:t>save</w:t>
-      </w:r>
-      <w:proofErr w:type="spellEnd"/>
-      <w:r>
-        <w:rPr>
-          <w:sz w:val="24"/>
-          <w:szCs w:val="24"/>
-        </w:rPr>
-        <w:t xml:space="preserve"> seja definido como </w:t>
-      </w:r>
-      <w:proofErr w:type="spellStart"/>
-      <w:r>
-        <w:rPr>
-          <w:sz w:val="24"/>
-          <w:szCs w:val="24"/>
-        </w:rPr>
-        <w:t>True</w:t>
-      </w:r>
-      <w:proofErr w:type="spellEnd"/>
-      <w:r>
-        <w:rPr>
-          <w:sz w:val="24"/>
-          <w:szCs w:val="24"/>
-        </w:rPr>
-        <w:t>.</w:t>
-      </w:r>
-    </w:p>
-    <w:p>
-      <w:pPr>
-        <w:pStyle w:val="PargrafodaLista"/>
-        <w:tabs>
-          <w:tab w:val="left" w:pos="1150"/>
-        </w:tabs>
-        <w:jc w:val="both"/>
-        <w:rPr>
-          <w:sz w:val="24"/>
-          <w:szCs w:val="24"/>
-        </w:rPr>
-      </w:pPr>
-    </w:p>
-    <w:p>
-      <w:pPr>
-        <w:pStyle w:val="PargrafodaLista"/>
-        <w:tabs>
-          <w:tab w:val="left" w:pos="1150"/>
-        </w:tabs>
-        <w:jc w:val="both"/>
+      <w:r>
         <w:rPr>
           <w:sz w:val="28"/>
           <w:szCs w:val="28"/>
         </w:rPr>
-      </w:pPr>
-      <w:r>
-        <w:rPr>
-          <w:sz w:val="28"/>
-          <w:szCs w:val="28"/>
-        </w:rPr>
-        <w:t xml:space="preserve">Resultados Obtidos: </w:t>
-      </w:r>
-    </w:p>
-    <w:p>
-      <w:pPr>
-        <w:pStyle w:val="PargrafodaLista"/>
-        <w:tabs>
-          <w:tab w:val="left" w:pos="1150"/>
-        </w:tabs>
-        <w:jc w:val="both"/>
-        <w:rPr>
-          <w:sz w:val="24"/>
-          <w:szCs w:val="24"/>
-        </w:rPr>
-      </w:pPr>
-    </w:p>
-    <w:p>
-      <w:pPr>
-        <w:pStyle w:val="PargrafodaLista"/>
-        <w:tabs>
-          <w:tab w:val="left" w:pos="1150"/>
-        </w:tabs>
-        <w:jc w:val="both"/>
-        <w:rPr>
-          <w:sz w:val="24"/>
-          <w:szCs w:val="24"/>
-          <w:lang w:val="en-US"/>
-        </w:rPr>
-      </w:pPr>
-      <w:r>
-        <w:rPr>
-          <w:sz w:val="24"/>
-          <w:szCs w:val="24"/>
-        </w:rPr>
-        <w:t xml:space="preserve">A execução do comando </w:t>
-      </w:r>
-      <w:proofErr w:type="spellStart"/>
-      <w:r>
-        <w:rPr>
-          <w:sz w:val="24"/>
-          <w:szCs w:val="24"/>
-        </w:rPr>
-        <w:t>get</w:t>
-      </w:r>
-      <w:proofErr w:type="spellEnd"/>
-      <w:r>
-        <w:rPr>
-          <w:sz w:val="24"/>
-          <w:szCs w:val="24"/>
-        </w:rPr>
-        <w:t xml:space="preserve"> com um </w:t>
-      </w:r>
-      <w:proofErr w:type="spellStart"/>
-      <w:r>
-        <w:rPr>
-          <w:sz w:val="24"/>
-          <w:szCs w:val="24"/>
-        </w:rPr>
-        <w:t>job_id</w:t>
-      </w:r>
-      <w:proofErr w:type="spellEnd"/>
-      <w:r>
-        <w:rPr>
-          <w:sz w:val="24"/>
-          <w:szCs w:val="24"/>
-        </w:rPr>
-        <w:t xml:space="preserve"> válido produz um objeto JSON enriquecido com informações sobre a empresa obtidas de fontes externas. </w:t>
-      </w:r>
-      <w:r>
-        <w:rPr>
-          <w:sz w:val="24"/>
-          <w:szCs w:val="24"/>
-          <w:lang w:val="en-US"/>
-        </w:rPr>
-        <w:t xml:space="preserve">Por </w:t>
-      </w:r>
-      <w:proofErr w:type="spellStart"/>
-      <w:r>
-        <w:rPr>
-          <w:sz w:val="24"/>
-          <w:szCs w:val="24"/>
-          <w:lang w:val="en-US"/>
-        </w:rPr>
-        <w:t>exemplo</w:t>
-      </w:r>
-      <w:proofErr w:type="spellEnd"/>
-      <w:r>
-        <w:rPr>
-          <w:sz w:val="24"/>
-          <w:szCs w:val="24"/>
-          <w:lang w:val="en-US"/>
-        </w:rPr>
-        <w:t>:</w:t>
-      </w:r>
-    </w:p>
-    <w:p>
-      <w:pPr>
-        <w:pStyle w:val="PargrafodaLista"/>
-        <w:tabs>
-          <w:tab w:val="left" w:pos="1150"/>
-        </w:tabs>
-        <w:jc w:val="both"/>
-        <w:rPr>
-          <w:sz w:val="24"/>
-          <w:szCs w:val="24"/>
-          <w:lang w:val="en-US"/>
-        </w:rPr>
-      </w:pPr>
-      <w:r>
-        <w:rPr>
-          <w:sz w:val="24"/>
-          <w:szCs w:val="24"/>
-          <w:lang w:val="en-US"/>
-        </w:rPr>
-        <w:t>{</w:t>
-      </w:r>
-    </w:p>
-    <w:p>
-      <w:pPr>
-        <w:pStyle w:val="PargrafodaLista"/>
-        <w:tabs>
-          <w:tab w:val="left" w:pos="1150"/>
-        </w:tabs>
-        <w:jc w:val="both"/>
-        <w:rPr>
-          <w:sz w:val="24"/>
-          <w:szCs w:val="24"/>
-          <w:lang w:val="en-US"/>
-        </w:rPr>
-      </w:pPr>
-      <w:r>
-        <w:rPr>
-          <w:sz w:val="24"/>
-          <w:szCs w:val="24"/>
-          <w:lang w:val="en-US"/>
-        </w:rPr>
-        <w:t xml:space="preserve">    "id": 125378,</w:t>
-      </w:r>
-    </w:p>
-    <w:p>
-      <w:pPr>
-        <w:pStyle w:val="PargrafodaLista"/>
-        <w:tabs>
-          <w:tab w:val="left" w:pos="1150"/>
-        </w:tabs>
-        <w:jc w:val="both"/>
-        <w:rPr>
-          <w:sz w:val="24"/>
-          <w:szCs w:val="24"/>
-          <w:lang w:val="en-US"/>
-        </w:rPr>
-      </w:pPr>
-      <w:r>
-        <w:rPr>
-          <w:sz w:val="24"/>
-          <w:szCs w:val="24"/>
-          <w:lang w:val="en-US"/>
-        </w:rPr>
-        <w:t xml:space="preserve">    "title": "Software Engineer",</w:t>
-      </w:r>
-    </w:p>
-    <w:p>
-      <w:pPr>
-        <w:pStyle w:val="PargrafodaLista"/>
-        <w:tabs>
-          <w:tab w:val="left" w:pos="1150"/>
-        </w:tabs>
-        <w:jc w:val="both"/>
-        <w:rPr>
-          <w:sz w:val="24"/>
-          <w:szCs w:val="24"/>
-          <w:lang w:val="en-US"/>
-        </w:rPr>
-      </w:pPr>
-      <w:r>
-        <w:rPr>
-          <w:sz w:val="24"/>
-          <w:szCs w:val="24"/>
-          <w:lang w:val="en-US"/>
-        </w:rPr>
-        <w:t xml:space="preserve">    "company": {</w:t>
-      </w:r>
-    </w:p>
-    <w:p>
-      <w:pPr>
-        <w:pStyle w:val="PargrafodaLista"/>
-        <w:tabs>
-          <w:tab w:val="left" w:pos="1150"/>
-        </w:tabs>
-        <w:jc w:val="both"/>
-        <w:rPr>
-          <w:sz w:val="24"/>
-          <w:szCs w:val="24"/>
-          <w:lang w:val="en-US"/>
-        </w:rPr>
-      </w:pPr>
-      <w:r>
-        <w:rPr>
-          <w:sz w:val="24"/>
-          <w:szCs w:val="24"/>
-          <w:lang w:val="en-US"/>
-        </w:rPr>
-        <w:t xml:space="preserve">        "name": "Tech Solutions",</w:t>
-      </w:r>
-    </w:p>
-    <w:p>
-      <w:pPr>
-        <w:pStyle w:val="PargrafodaLista"/>
-        <w:tabs>
-          <w:tab w:val="left" w:pos="1150"/>
-        </w:tabs>
-        <w:jc w:val="both"/>
-        <w:rPr>
-          <w:sz w:val="24"/>
-          <w:szCs w:val="24"/>
-        </w:rPr>
-      </w:pPr>
-      <w:r>
-        <w:rPr>
-          <w:sz w:val="24"/>
-          <w:szCs w:val="24"/>
-          <w:lang w:val="en-US"/>
-        </w:rPr>
-        <w:t xml:space="preserve">        </w:t>
-      </w:r>
-      <w:r>
-        <w:rPr>
-          <w:sz w:val="24"/>
-          <w:szCs w:val="24"/>
-        </w:rPr>
-        <w:t>"</w:t>
-      </w:r>
-      <w:proofErr w:type="spellStart"/>
-      <w:r>
-        <w:rPr>
-          <w:sz w:val="24"/>
-          <w:szCs w:val="24"/>
-        </w:rPr>
-        <w:t>ambition_box_rating</w:t>
-      </w:r>
-      <w:proofErr w:type="spellEnd"/>
-      <w:r>
-        <w:rPr>
-          <w:sz w:val="24"/>
-          <w:szCs w:val="24"/>
-        </w:rPr>
-        <w:t>": 4.5,</w:t>
-      </w:r>
-    </w:p>
-    <w:p>
-      <w:pPr>
-        <w:pStyle w:val="PargrafodaLista"/>
-        <w:tabs>
-          <w:tab w:val="left" w:pos="1150"/>
-        </w:tabs>
-        <w:jc w:val="both"/>
-        <w:rPr>
-          <w:sz w:val="24"/>
-          <w:szCs w:val="24"/>
-        </w:rPr>
-      </w:pPr>
-      <w:r>
-        <w:rPr>
-          <w:sz w:val="24"/>
-          <w:szCs w:val="24"/>
-        </w:rPr>
-        <w:t xml:space="preserve">        </w:t>
-      </w:r>
-      <w:r>
-        <w:rPr>
-          <w:sz w:val="24"/>
-          <w:szCs w:val="24"/>
-        </w:rPr>
-        <w:t>"</w:t>
-      </w:r>
-      <w:proofErr w:type="spellStart"/>
-      <w:r>
-        <w:rPr>
-          <w:sz w:val="24"/>
-          <w:szCs w:val="24"/>
-        </w:rPr>
-        <w:t>ambition_box_description</w:t>
-      </w:r>
-      <w:proofErr w:type="spellEnd"/>
-      <w:r>
-        <w:rPr>
-          <w:sz w:val="24"/>
-          <w:szCs w:val="24"/>
-        </w:rPr>
-        <w:t>": "</w:t>
-      </w:r>
-      <w:proofErr w:type="spellStart"/>
-      <w:r>
-        <w:rPr>
-          <w:sz w:val="24"/>
-          <w:szCs w:val="24"/>
-        </w:rPr>
-        <w:t>Tech</w:t>
-      </w:r>
-      <w:proofErr w:type="spellEnd"/>
-      <w:r>
-        <w:rPr>
-          <w:sz w:val="24"/>
-          <w:szCs w:val="24"/>
-        </w:rPr>
-        <w:t xml:space="preserve"> </w:t>
-      </w:r>
-      <w:proofErr w:type="spellStart"/>
-      <w:r>
-        <w:rPr>
-          <w:sz w:val="24"/>
-          <w:szCs w:val="24"/>
-        </w:rPr>
-        <w:t>Solutions</w:t>
-      </w:r>
-      <w:proofErr w:type="spellEnd"/>
-      <w:r>
-        <w:rPr>
-          <w:sz w:val="24"/>
-          <w:szCs w:val="24"/>
-        </w:rPr>
-        <w:t xml:space="preserve"> é uma empresa líder em inovação...",</w:t>
-      </w:r>
-    </w:p>
-    <w:p>
-      <w:pPr>
-        <w:pStyle w:val="PargrafodaLista"/>
-        <w:tabs>
-          <w:tab w:val="left" w:pos="1150"/>
-        </w:tabs>
-        <w:jc w:val="both"/>
-        <w:rPr>
-          <w:sz w:val="24"/>
-          <w:szCs w:val="24"/>
-        </w:rPr>
-      </w:pPr>
-      <w:r>
-        <w:rPr>
-          <w:sz w:val="24"/>
-          <w:szCs w:val="24"/>
-        </w:rPr>
-        <w:t xml:space="preserve">        "</w:t>
-      </w:r>
-      <w:proofErr w:type="spellStart"/>
-      <w:r>
-        <w:rPr>
-          <w:sz w:val="24"/>
-          <w:szCs w:val="24"/>
-        </w:rPr>
-        <w:t>ambition_box_benefits</w:t>
-      </w:r>
-      <w:proofErr w:type="spellEnd"/>
-      <w:r>
-        <w:rPr>
-          <w:sz w:val="24"/>
-          <w:szCs w:val="24"/>
-        </w:rPr>
-        <w:t>": ["Horários flexíveis", "Seguro de saúde", "Formação contínua"]</w:t>
-      </w:r>
-    </w:p>
-    <w:p>
-      <w:pPr>
-        <w:pStyle w:val="PargrafodaLista"/>
-        <w:tabs>
-          <w:tab w:val="left" w:pos="1150"/>
-        </w:tabs>
-        <w:jc w:val="both"/>
-        <w:rPr>
-          <w:sz w:val="24"/>
-          <w:szCs w:val="24"/>
-        </w:rPr>
-      </w:pPr>
-      <w:r>
-        <w:rPr>
-          <w:sz w:val="24"/>
-          <w:szCs w:val="24"/>
-        </w:rPr>
-        <w:t xml:space="preserve">    },</w:t>
-      </w:r>
-    </w:p>
-    <w:p>
-      <w:pPr>
-        <w:pStyle w:val="PargrafodaLista"/>
-        <w:tabs>
-          <w:tab w:val="left" w:pos="1150"/>
-        </w:tabs>
-        <w:jc w:val="both"/>
-        <w:rPr>
-          <w:sz w:val="24"/>
-          <w:szCs w:val="24"/>
-        </w:rPr>
-      </w:pPr>
-      <w:r>
-        <w:rPr>
-          <w:sz w:val="24"/>
-          <w:szCs w:val="24"/>
-        </w:rPr>
-        <w:t xml:space="preserve">    ...</w:t>
-      </w:r>
-    </w:p>
-    <w:p>
-      <w:pPr>
-        <w:pStyle w:val="PargrafodaLista"/>
-        <w:tabs>
-          <w:tab w:val="left" w:pos="1150"/>
-        </w:tabs>
-        <w:jc w:val="both"/>
-        <w:rPr>
-          <w:sz w:val="24"/>
-          <w:szCs w:val="24"/>
-        </w:rPr>
-      </w:pPr>
-      <w:r>
-        <w:rPr>
-          <w:sz w:val="24"/>
-          <w:szCs w:val="24"/>
-        </w:rPr>
-        <w:t>}</w:t>
-      </w:r>
-    </w:p>
-    <w:p>
-      <w:pPr>
-        <w:pStyle w:val="PargrafodaLista"/>
-        <w:tabs>
-          <w:tab w:val="left" w:pos="1150"/>
-        </w:tabs>
-        <w:jc w:val="both"/>
-        <w:rPr>
-          <w:sz w:val="24"/>
-          <w:szCs w:val="24"/>
-        </w:rPr>
-      </w:pPr>
-    </w:p>
-    <w:p>
-      <w:pPr>
-        <w:pStyle w:val="PargrafodaLista"/>
-        <w:tabs>
-          <w:tab w:val="left" w:pos="1150"/>
-        </w:tabs>
-        <w:jc w:val="both"/>
-        <w:rPr>
-          <w:sz w:val="24"/>
-          <w:szCs w:val="24"/>
-        </w:rPr>
-      </w:pPr>
-      <w:r>
-        <w:rPr>
-          <w:sz w:val="24"/>
-          <w:szCs w:val="24"/>
-        </w:rPr>
-        <w:t xml:space="preserve">Caso o </w:t>
-      </w:r>
-      <w:proofErr w:type="spellStart"/>
-      <w:r>
-        <w:rPr>
-          <w:sz w:val="24"/>
-          <w:szCs w:val="24"/>
-        </w:rPr>
-        <w:t>save</w:t>
-      </w:r>
-      <w:proofErr w:type="spellEnd"/>
-      <w:r>
-        <w:rPr>
-          <w:sz w:val="24"/>
-          <w:szCs w:val="24"/>
-        </w:rPr>
-        <w:t xml:space="preserve"> seja ativado, um ficheiro CSV denominado get_vaga.csv será criado contendo os detalhes do trabalho e as informações enriquecidas. </w:t>
-      </w:r>
-    </w:p>
-    <w:p>
-      <w:pPr>
-        <w:pStyle w:val="PargrafodaLista"/>
-        <w:tabs>
-          <w:tab w:val="left" w:pos="1150"/>
-        </w:tabs>
-        <w:jc w:val="both"/>
-        <w:rPr>
-          <w:sz w:val="24"/>
-          <w:szCs w:val="24"/>
-        </w:rPr>
-      </w:pPr>
-      <w:r>
-        <w:rPr>
-          <w:sz w:val="24"/>
-          <w:szCs w:val="24"/>
-        </w:rPr>
-        <w:t xml:space="preserve">Se o </w:t>
-      </w:r>
-      <w:proofErr w:type="spellStart"/>
-      <w:r>
-        <w:rPr>
-          <w:sz w:val="24"/>
-          <w:szCs w:val="24"/>
-        </w:rPr>
-        <w:t>job_id</w:t>
-      </w:r>
-      <w:proofErr w:type="spellEnd"/>
-      <w:r>
-        <w:rPr>
-          <w:sz w:val="24"/>
-          <w:szCs w:val="24"/>
-        </w:rPr>
-        <w:t xml:space="preserve"> fornecido não for encontrado, o programa exibe a mensagem de erro:</w:t>
-      </w:r>
-    </w:p>
-    <w:p>
-      <w:pPr>
-        <w:pStyle w:val="PargrafodaLista"/>
-        <w:tabs>
-          <w:tab w:val="left" w:pos="1150"/>
-        </w:tabs>
-        <w:jc w:val="both"/>
-        <w:rPr>
-          <w:sz w:val="24"/>
-          <w:szCs w:val="24"/>
-        </w:rPr>
-      </w:pPr>
-    </w:p>
-    <w:p>
-      <w:pPr>
-        <w:pStyle w:val="PargrafodaLista"/>
-        <w:tabs>
-          <w:tab w:val="left" w:pos="1150"/>
-        </w:tabs>
-        <w:jc w:val="center"/>
-        <w:rPr>
-          <w:b/>
-          <w:bCs/>
-          <w:sz w:val="24"/>
-          <w:szCs w:val="24"/>
-          <w:lang w:val="en-US"/>
-        </w:rPr>
-      </w:pPr>
-      <w:r>
-        <w:rPr>
-          <w:b/>
-          <w:bCs/>
-          <w:sz w:val="24"/>
-          <w:szCs w:val="24"/>
-          <w:lang w:val="en-US"/>
-        </w:rPr>
-        <w:t>Job ID {</w:t>
-      </w:r>
-      <w:proofErr w:type="spellStart"/>
-      <w:r>
-        <w:rPr>
-          <w:b/>
-          <w:bCs/>
-          <w:sz w:val="24"/>
-          <w:szCs w:val="24"/>
-          <w:lang w:val="en-US"/>
-        </w:rPr>
-        <w:t>job_id</w:t>
-      </w:r>
-      <w:proofErr w:type="spellEnd"/>
-      <w:r>
-        <w:rPr>
-          <w:b/>
-          <w:bCs/>
-          <w:sz w:val="24"/>
-          <w:szCs w:val="24"/>
-          <w:lang w:val="en-US"/>
-        </w:rPr>
-        <w:t>} not found.</w:t>
-      </w:r>
-    </w:p>
-    <w:p>
-      <w:pPr>
-        <w:pStyle w:val="PargrafodaLista"/>
-        <w:tabs>
-          <w:tab w:val="left" w:pos="1150"/>
-        </w:tabs>
-        <w:jc w:val="center"/>
-        <w:rPr>
-          <w:sz w:val="24"/>
-          <w:szCs w:val="24"/>
-          <w:lang w:val="en-US"/>
-        </w:rPr>
-      </w:pPr>
-    </w:p>
-    <w:p>
-      <w:pPr>
-        <w:pStyle w:val="PargrafodaLista"/>
-        <w:tabs>
-          <w:tab w:val="left" w:pos="1150"/>
-        </w:tabs>
-        <w:rPr>
-          <w:sz w:val="28"/>
-          <w:szCs w:val="28"/>
-          <w:lang w:val="en-US"/>
-        </w:rPr>
-      </w:pPr>
-    </w:p>
-    <w:p>
-      <w:pPr>
-        <w:pStyle w:val="PargrafodaLista"/>
-        <w:tabs>
-          <w:tab w:val="left" w:pos="1150"/>
-        </w:tabs>
-        <w:rPr>
-          <w:sz w:val="28"/>
-          <w:szCs w:val="28"/>
-        </w:rPr>
-      </w:pPr>
-      <w:r>
-        <w:rPr>
-          <w:sz w:val="28"/>
-          <w:szCs w:val="28"/>
-        </w:rPr>
         <w:t xml:space="preserve">Interpretação dos Resultados: </w:t>
       </w:r>
     </w:p>
@@ -3741,41 +2993,20 @@
           <w:sz w:val="24"/>
           <w:szCs w:val="24"/>
         </w:rPr>
-        <w:lastRenderedPageBreak/>
-        <w:t xml:space="preserve">Os resultados demonstram a capacidade do comando em combinar dados de múltiplas fontes de forma eficiente. Ao enriquecer as informações do trabalho com detalhes provenientes do </w:t>
-      </w:r>
-      <w:proofErr w:type="spellStart"/>
-      <w:r>
-        <w:rPr>
-          <w:sz w:val="24"/>
-          <w:szCs w:val="24"/>
-        </w:rPr>
-        <w:t>AmbitionBox</w:t>
-      </w:r>
-      <w:proofErr w:type="spellEnd"/>
-      <w:r>
-        <w:rPr>
-          <w:sz w:val="24"/>
-          <w:szCs w:val="24"/>
-        </w:rPr>
-        <w:t xml:space="preserve">, o utilizador tem acesso a um conjunto mais completo de dados que pode ser utilizado para tomada de decisão ou análise de mercado. Além disso, a funcionalidade de exportação para CSV amplia as possibilidades de utilização dos dados, permitindo análises posteriores em ferramentas externas. O comando é particularmente útil para identificar oportunidades de emprego e avaliar as empresas que oferecem as vagas, proporcionando ao utilizador uma visão mais detalhada sobre o mercado de trabalho. A implementação foi desenvolvida de forma modular e flexível, facilitando futuras extensões ou adaptações. A integração com a biblioteca </w:t>
-      </w:r>
-      <w:proofErr w:type="spellStart"/>
-      <w:r>
-        <w:rPr>
-          <w:sz w:val="24"/>
-          <w:szCs w:val="24"/>
-        </w:rPr>
-        <w:t>typer</w:t>
-      </w:r>
-      <w:proofErr w:type="spellEnd"/>
-      <w:r>
-        <w:rPr>
-          <w:sz w:val="24"/>
-          <w:szCs w:val="24"/>
-        </w:rPr>
-        <w:t xml:space="preserve"> garante uma interface amigável e eficiente, adequada a diferentes utilizadores.</w:t>
-      </w:r>
+        <w:t>Os resultados demonstram a capacidade do comando em combinar dados de múltiplas fontes de forma eficiente. Ao enriquecer as informações do trabalho com detalhes provenientes do AmbitionBox, o utilizador tem acesso a um conjunto mais completo de dados que pode ser utilizado para tomada de decisão ou análise de mercado. Além disso, a funcionalidade de exportação para CSV amplia as possibilidades de utilização dos dados, permitindo análises posteriores em ferramentas externas. O comando é particularmente útil para identificar oportunidades de emprego e avaliar as empresas que oferecem as vagas, proporcionando ao utilizador uma visão mais detalhada sobre o mercado de trabalho. A implementação foi desenvolvida de forma modular e flexível, facilitando futuras extensões ou adaptações. A integração com a biblioteca typer garante uma interface amigável e eficiente, adequada a diferentes utilizadores.</w:t>
+      </w:r>
+    </w:p>
+    <w:p>
+      <w:pPr>
+        <w:pStyle w:val="PargrafodaLista"/>
+        <w:tabs>
+          <w:tab w:val="left" w:pos="1150"/>
+        </w:tabs>
+        <w:rPr>
+          <w:sz w:val="24"/>
+          <w:szCs w:val="24"/>
+        </w:rPr>
+      </w:pPr>
     </w:p>
     <w:p>
       <w:pPr>
@@ -4113,21 +3344,12 @@
           <w:szCs w:val="32"/>
         </w:rPr>
       </w:pPr>
-      <w:proofErr w:type="spellStart"/>
       <w:r>
         <w:rPr>
           <w:sz w:val="32"/>
           <w:szCs w:val="32"/>
         </w:rPr>
-        <w:t>Questao</w:t>
-      </w:r>
-      <w:proofErr w:type="spellEnd"/>
-      <w:r>
-        <w:rPr>
-          <w:sz w:val="32"/>
-          <w:szCs w:val="32"/>
-        </w:rPr>
-        <w:t xml:space="preserve"> b)</w:t>
+        <w:t>Questao b)</w:t>
       </w:r>
     </w:p>
     <w:p>
@@ -4378,61 +3600,36 @@
           <w:szCs w:val="28"/>
         </w:rPr>
       </w:pPr>
-    </w:p>
-    <w:p>
-      <w:pPr>
-        <w:pStyle w:val="PargrafodaLista"/>
-        <w:tabs>
-          <w:tab w:val="left" w:pos="1150"/>
-        </w:tabs>
+      <w:r>
         <w:rPr>
           <w:sz w:val="28"/>
           <w:szCs w:val="28"/>
         </w:rPr>
-      </w:pPr>
+        <w:t>Análise do Output</w:t>
+      </w:r>
       <w:r>
         <w:rPr>
           <w:sz w:val="28"/>
           <w:szCs w:val="28"/>
         </w:rPr>
-        <w:t>Análise do Output</w:t>
-      </w:r>
-      <w:r>
-        <w:rPr>
-          <w:sz w:val="28"/>
-          <w:szCs w:val="28"/>
-        </w:rPr>
         <w:t>:</w:t>
       </w:r>
     </w:p>
     <w:p>
       <w:pPr>
-        <w:pStyle w:val="PargrafodaLista"/>
-        <w:tabs>
-          <w:tab w:val="left" w:pos="1150"/>
-        </w:tabs>
-        <w:rPr>
-          <w:sz w:val="28"/>
-          <w:szCs w:val="28"/>
-        </w:rPr>
-      </w:pPr>
-    </w:p>
-    <w:p>
-      <w:pPr>
-        <w:tabs>
-          <w:tab w:val="left" w:pos="1150"/>
-        </w:tabs>
-        <w:rPr>
-          <w:sz w:val="24"/>
-          <w:szCs w:val="24"/>
-        </w:rPr>
-      </w:pPr>
-      <w:r>
-        <w:rPr>
-          <w:sz w:val="24"/>
-          <w:szCs w:val="24"/>
-        </w:rPr>
-        <w:lastRenderedPageBreak/>
+        <w:tabs>
+          <w:tab w:val="left" w:pos="1150"/>
+        </w:tabs>
+        <w:rPr>
+          <w:sz w:val="24"/>
+          <w:szCs w:val="24"/>
+        </w:rPr>
+      </w:pPr>
+      <w:r>
+        <w:rPr>
+          <w:sz w:val="24"/>
+          <w:szCs w:val="24"/>
+        </w:rPr>
         <w:t>O comando implementado permite agrupar vagas de emprego com base em dois critérios:</w:t>
       </w:r>
     </w:p>
@@ -4465,23 +3662,7 @@
           <w:sz w:val="24"/>
           <w:szCs w:val="24"/>
         </w:rPr>
-        <w:t xml:space="preserve"> (zone): Agrupa as vagas de acordo com as localizações disponíveis no </w:t>
-      </w:r>
-      <w:proofErr w:type="spellStart"/>
-      <w:r>
-        <w:rPr>
-          <w:sz w:val="24"/>
-          <w:szCs w:val="24"/>
-        </w:rPr>
-        <w:t>dataset</w:t>
-      </w:r>
-      <w:proofErr w:type="spellEnd"/>
-      <w:r>
-        <w:rPr>
-          <w:sz w:val="24"/>
-          <w:szCs w:val="24"/>
-        </w:rPr>
-        <w:t>.</w:t>
+        <w:t xml:space="preserve"> (zone): Agrupa as vagas de acordo com as localizações disponíveis no dataset.</w:t>
       </w:r>
     </w:p>
     <w:p>
@@ -4513,58 +3694,26 @@
           <w:sz w:val="24"/>
           <w:szCs w:val="24"/>
         </w:rPr>
-        <w:t xml:space="preserve"> (</w:t>
-      </w:r>
-      <w:proofErr w:type="spellStart"/>
-      <w:r>
-        <w:rPr>
-          <w:sz w:val="24"/>
-          <w:szCs w:val="24"/>
-        </w:rPr>
-        <w:t>type</w:t>
-      </w:r>
-      <w:proofErr w:type="spellEnd"/>
-      <w:r>
-        <w:rPr>
-          <w:sz w:val="24"/>
-          <w:szCs w:val="24"/>
-        </w:rPr>
-        <w:t>): Agrupa as vagas com base na categoria do trabalho (ex.: full-time, part-time).</w:t>
-      </w:r>
-    </w:p>
-    <w:p>
-      <w:pPr>
-        <w:pStyle w:val="PargrafodaLista"/>
-        <w:tabs>
-          <w:tab w:val="left" w:pos="1150"/>
-        </w:tabs>
-        <w:rPr>
-          <w:sz w:val="24"/>
-          <w:szCs w:val="24"/>
-        </w:rPr>
-      </w:pPr>
-      <w:r>
-        <w:rPr>
-          <w:sz w:val="24"/>
-          <w:szCs w:val="24"/>
-        </w:rPr>
-        <w:t xml:space="preserve">A funcionalidade percorre todos os trabalhos disponíveis no </w:t>
-      </w:r>
-      <w:proofErr w:type="spellStart"/>
-      <w:r>
-        <w:rPr>
-          <w:sz w:val="24"/>
-          <w:szCs w:val="24"/>
-        </w:rPr>
-        <w:t>dataset</w:t>
-      </w:r>
-      <w:proofErr w:type="spellEnd"/>
-      <w:r>
-        <w:rPr>
-          <w:sz w:val="24"/>
-          <w:szCs w:val="24"/>
-        </w:rPr>
-        <w:t xml:space="preserve"> e organiza-os em grupos, onde cada grupo contém listas de títulos de vagas relacionados a uma zona ou a um tipo de trabalho. Para facilitar a análise e visualização, os dados processados podem ser exportados para um ficheiro CSV, cujo nome é definido dinamicamente com base no critério de agrupamento:</w:t>
+        <w:t xml:space="preserve"> (type): Agrupa as vagas com base na categoria do trabalho (ex.: full-time, part-time).</w:t>
+      </w:r>
+    </w:p>
+    <w:p>
+      <w:pPr>
+        <w:pStyle w:val="PargrafodaLista"/>
+        <w:tabs>
+          <w:tab w:val="left" w:pos="1150"/>
+        </w:tabs>
+        <w:rPr>
+          <w:sz w:val="24"/>
+          <w:szCs w:val="24"/>
+        </w:rPr>
+      </w:pPr>
+      <w:r>
+        <w:rPr>
+          <w:sz w:val="24"/>
+          <w:szCs w:val="24"/>
+        </w:rPr>
+        <w:t>A funcionalidade percorre todos os trabalhos disponíveis no dataset e organiza-os em grupos, onde cada grupo contém listas de títulos de vagas relacionados a uma zona ou a um tipo de trabalho. Para facilitar a análise e visualização, os dados processados podem ser exportados para um ficheiro CSV, cujo nome é definido dinamicamente com base no critério de agrupamento:</w:t>
       </w:r>
     </w:p>
     <w:p>
@@ -4647,23 +3796,7 @@
           <w:sz w:val="24"/>
           <w:szCs w:val="24"/>
         </w:rPr>
-        <w:t xml:space="preserve">Além disso, há a opção de visualizar os dados no terminal ao definir o parâmetro show como </w:t>
-      </w:r>
-      <w:proofErr w:type="spellStart"/>
-      <w:r>
-        <w:rPr>
-          <w:sz w:val="24"/>
-          <w:szCs w:val="24"/>
-        </w:rPr>
-        <w:t>True</w:t>
-      </w:r>
-      <w:proofErr w:type="spellEnd"/>
-      <w:r>
-        <w:rPr>
-          <w:sz w:val="24"/>
-          <w:szCs w:val="24"/>
-        </w:rPr>
-        <w:t>, permitindo testar a funcionalidade antes de salvar os resultados.</w:t>
+        <w:t>Além disso, há a opção de visualizar os dados no terminal ao definir o parâmetro show como True, permitindo testar a funcionalidade antes de salvar os resultados.</w:t>
       </w:r>
     </w:p>
     <w:p>
@@ -4792,129 +3925,69 @@
           <w:szCs w:val="24"/>
         </w:rPr>
       </w:pPr>
-      <w:proofErr w:type="spellStart"/>
-      <w:proofErr w:type="gramStart"/>
-      <w:r>
-        <w:rPr>
-          <w:sz w:val="24"/>
-          <w:szCs w:val="24"/>
-        </w:rPr>
-        <w:t>Zona,Título</w:t>
-      </w:r>
-      <w:proofErr w:type="spellEnd"/>
-      <w:proofErr w:type="gramEnd"/>
-      <w:r>
-        <w:rPr>
-          <w:sz w:val="24"/>
-          <w:szCs w:val="24"/>
-        </w:rPr>
-        <w:t xml:space="preserve"> de </w:t>
-      </w:r>
-      <w:proofErr w:type="spellStart"/>
-      <w:r>
-        <w:rPr>
-          <w:sz w:val="24"/>
-          <w:szCs w:val="24"/>
-        </w:rPr>
-        <w:t>Trabalho,Número</w:t>
-      </w:r>
-      <w:proofErr w:type="spellEnd"/>
-      <w:r>
-        <w:rPr>
-          <w:sz w:val="24"/>
-          <w:szCs w:val="24"/>
-        </w:rPr>
-        <w:t xml:space="preserve"> de Vagas</w:t>
-      </w:r>
-    </w:p>
-    <w:p>
-      <w:pPr>
-        <w:pStyle w:val="PargrafodaLista"/>
-        <w:tabs>
-          <w:tab w:val="left" w:pos="1150"/>
-        </w:tabs>
-        <w:rPr>
-          <w:sz w:val="24"/>
-          <w:szCs w:val="24"/>
-        </w:rPr>
-      </w:pPr>
-      <w:proofErr w:type="spellStart"/>
-      <w:proofErr w:type="gramStart"/>
-      <w:r>
-        <w:rPr>
-          <w:sz w:val="24"/>
-          <w:szCs w:val="24"/>
-        </w:rPr>
-        <w:t>Lisboa,Software</w:t>
-      </w:r>
-      <w:proofErr w:type="spellEnd"/>
-      <w:proofErr w:type="gramEnd"/>
-      <w:r>
-        <w:rPr>
-          <w:sz w:val="24"/>
-          <w:szCs w:val="24"/>
-        </w:rPr>
-        <w:t xml:space="preserve"> Engineer,10</w:t>
-      </w:r>
-    </w:p>
-    <w:p>
-      <w:pPr>
-        <w:pStyle w:val="PargrafodaLista"/>
-        <w:tabs>
-          <w:tab w:val="left" w:pos="1150"/>
-        </w:tabs>
-        <w:rPr>
-          <w:sz w:val="24"/>
-          <w:szCs w:val="24"/>
-        </w:rPr>
-      </w:pPr>
-      <w:proofErr w:type="spellStart"/>
-      <w:proofErr w:type="gramStart"/>
-      <w:r>
-        <w:rPr>
-          <w:sz w:val="24"/>
-          <w:szCs w:val="24"/>
-        </w:rPr>
-        <w:t>Lisboa,Data</w:t>
-      </w:r>
-      <w:proofErr w:type="spellEnd"/>
-      <w:proofErr w:type="gramEnd"/>
-      <w:r>
-        <w:rPr>
-          <w:sz w:val="24"/>
-          <w:szCs w:val="24"/>
-        </w:rPr>
-        <w:t xml:space="preserve"> Scientist,5</w:t>
-      </w:r>
-    </w:p>
-    <w:p>
-      <w:pPr>
-        <w:pStyle w:val="PargrafodaLista"/>
-        <w:tabs>
-          <w:tab w:val="left" w:pos="1150"/>
-        </w:tabs>
-        <w:rPr>
-          <w:sz w:val="24"/>
-          <w:szCs w:val="24"/>
-        </w:rPr>
-      </w:pPr>
-      <w:proofErr w:type="spellStart"/>
-      <w:proofErr w:type="gramStart"/>
-      <w:r>
-        <w:rPr>
-          <w:sz w:val="24"/>
-          <w:szCs w:val="24"/>
-        </w:rPr>
-        <w:t>Porto,Frontend</w:t>
-      </w:r>
-      <w:proofErr w:type="spellEnd"/>
-      <w:proofErr w:type="gramEnd"/>
-      <w:r>
-        <w:rPr>
-          <w:sz w:val="24"/>
-          <w:szCs w:val="24"/>
-        </w:rPr>
-        <w:t xml:space="preserve"> Developer,7</w:t>
+      <w:r>
+        <w:rPr>
+          <w:sz w:val="24"/>
+          <w:szCs w:val="24"/>
+        </w:rPr>
+        <w:t>Zona,Título de Trabalho,Número de Vagas</w:t>
+      </w:r>
+    </w:p>
+    <w:p>
+      <w:pPr>
+        <w:pStyle w:val="PargrafodaLista"/>
+        <w:tabs>
+          <w:tab w:val="left" w:pos="1150"/>
+        </w:tabs>
+        <w:rPr>
+          <w:sz w:val="24"/>
+          <w:szCs w:val="24"/>
+        </w:rPr>
+      </w:pPr>
+      <w:r>
+        <w:rPr>
+          <w:sz w:val="24"/>
+          <w:szCs w:val="24"/>
+        </w:rPr>
+        <w:t>Lisboa,Software Engineer,10</w:t>
+      </w:r>
+    </w:p>
+    <w:p>
+      <w:pPr>
+        <w:pStyle w:val="PargrafodaLista"/>
+        <w:tabs>
+          <w:tab w:val="left" w:pos="1150"/>
+        </w:tabs>
+        <w:rPr>
+          <w:sz w:val="24"/>
+          <w:szCs w:val="24"/>
+        </w:rPr>
+      </w:pPr>
+      <w:r>
+        <w:rPr>
+          <w:sz w:val="24"/>
+          <w:szCs w:val="24"/>
+        </w:rPr>
+        <w:t>Lisboa,Data Scientist,5</w:t>
+      </w:r>
+    </w:p>
+    <w:p>
+      <w:pPr>
+        <w:pStyle w:val="PargrafodaLista"/>
+        <w:tabs>
+          <w:tab w:val="left" w:pos="1150"/>
+        </w:tabs>
+        <w:rPr>
+          <w:sz w:val="24"/>
+          <w:szCs w:val="24"/>
+        </w:rPr>
+      </w:pPr>
+      <w:r>
+        <w:rPr>
+          <w:sz w:val="24"/>
+          <w:szCs w:val="24"/>
+        </w:rPr>
+        <w:t>Porto,Frontend Developer,7</w:t>
       </w:r>
     </w:p>
     <w:p>
@@ -5003,111 +4076,13 @@
           <w:szCs w:val="24"/>
         </w:rPr>
       </w:pPr>
-    </w:p>
-    <w:p>
-      <w:pPr>
-        <w:pStyle w:val="PargrafodaLista"/>
-        <w:tabs>
-          <w:tab w:val="left" w:pos="1150"/>
-        </w:tabs>
+      <w:r>
         <w:rPr>
           <w:b/>
           <w:bCs/>
           <w:sz w:val="24"/>
           <w:szCs w:val="24"/>
         </w:rPr>
-      </w:pPr>
-    </w:p>
-    <w:p>
-      <w:pPr>
-        <w:pStyle w:val="PargrafodaLista"/>
-        <w:tabs>
-          <w:tab w:val="left" w:pos="1150"/>
-        </w:tabs>
-        <w:rPr>
-          <w:b/>
-          <w:bCs/>
-          <w:sz w:val="24"/>
-          <w:szCs w:val="24"/>
-        </w:rPr>
-      </w:pPr>
-    </w:p>
-    <w:p>
-      <w:pPr>
-        <w:pStyle w:val="PargrafodaLista"/>
-        <w:tabs>
-          <w:tab w:val="left" w:pos="1150"/>
-        </w:tabs>
-        <w:rPr>
-          <w:b/>
-          <w:bCs/>
-          <w:sz w:val="24"/>
-          <w:szCs w:val="24"/>
-        </w:rPr>
-      </w:pPr>
-    </w:p>
-    <w:p>
-      <w:pPr>
-        <w:pStyle w:val="PargrafodaLista"/>
-        <w:tabs>
-          <w:tab w:val="left" w:pos="1150"/>
-        </w:tabs>
-        <w:rPr>
-          <w:b/>
-          <w:bCs/>
-          <w:sz w:val="24"/>
-          <w:szCs w:val="24"/>
-        </w:rPr>
-      </w:pPr>
-    </w:p>
-    <w:p>
-      <w:pPr>
-        <w:pStyle w:val="PargrafodaLista"/>
-        <w:tabs>
-          <w:tab w:val="left" w:pos="1150"/>
-        </w:tabs>
-        <w:rPr>
-          <w:b/>
-          <w:bCs/>
-          <w:sz w:val="24"/>
-          <w:szCs w:val="24"/>
-        </w:rPr>
-      </w:pPr>
-    </w:p>
-    <w:p>
-      <w:pPr>
-        <w:pStyle w:val="PargrafodaLista"/>
-        <w:tabs>
-          <w:tab w:val="left" w:pos="1150"/>
-        </w:tabs>
-        <w:rPr>
-          <w:b/>
-          <w:bCs/>
-          <w:sz w:val="24"/>
-          <w:szCs w:val="24"/>
-        </w:rPr>
-      </w:pPr>
-    </w:p>
-    <w:p>
-      <w:pPr>
-        <w:pStyle w:val="PargrafodaLista"/>
-        <w:tabs>
-          <w:tab w:val="left" w:pos="1150"/>
-        </w:tabs>
-        <w:rPr>
-          <w:b/>
-          <w:bCs/>
-          <w:sz w:val="24"/>
-          <w:szCs w:val="24"/>
-        </w:rPr>
-      </w:pPr>
-      <w:r>
-        <w:rPr>
-          <w:b/>
-          <w:bCs/>
-          <w:sz w:val="24"/>
-          <w:szCs w:val="24"/>
-        </w:rPr>
         <w:t>Agrupamento por Tipo</w:t>
       </w:r>
     </w:p>
@@ -5158,41 +4133,7 @@
           <w:sz w:val="24"/>
           <w:szCs w:val="24"/>
         </w:rPr>
-        <w:t xml:space="preserve">Tipo de </w:t>
-      </w:r>
-      <w:proofErr w:type="spellStart"/>
-      <w:proofErr w:type="gramStart"/>
-      <w:r>
-        <w:rPr>
-          <w:sz w:val="24"/>
-          <w:szCs w:val="24"/>
-        </w:rPr>
-        <w:t>Trabalho,Título</w:t>
-      </w:r>
-      <w:proofErr w:type="spellEnd"/>
-      <w:proofErr w:type="gramEnd"/>
-      <w:r>
-        <w:rPr>
-          <w:sz w:val="24"/>
-          <w:szCs w:val="24"/>
-        </w:rPr>
-        <w:t xml:space="preserve"> de </w:t>
-      </w:r>
-      <w:proofErr w:type="spellStart"/>
-      <w:r>
-        <w:rPr>
-          <w:sz w:val="24"/>
-          <w:szCs w:val="24"/>
-        </w:rPr>
-        <w:t>Trabalho,Número</w:t>
-      </w:r>
-      <w:proofErr w:type="spellEnd"/>
-      <w:r>
-        <w:rPr>
-          <w:sz w:val="24"/>
-          <w:szCs w:val="24"/>
-        </w:rPr>
-        <w:t xml:space="preserve"> de Vagas</w:t>
+        <w:t>Tipo de Trabalho,Título de Trabalho,Número de Vagas</w:t>
       </w:r>
     </w:p>
     <w:p>
@@ -5213,129 +4154,78 @@
           <w:szCs w:val="24"/>
           <w:lang w:val="en-US"/>
         </w:rPr>
+        <w:t>Full-time,Software Engineer,20</w:t>
+      </w:r>
+    </w:p>
+    <w:p>
+      <w:pPr>
+        <w:pStyle w:val="PargrafodaLista"/>
+        <w:tabs>
+          <w:tab w:val="left" w:pos="1150"/>
+        </w:tabs>
+        <w:rPr>
+          <w:sz w:val="24"/>
+          <w:szCs w:val="24"/>
+          <w:lang w:val="en-US"/>
+        </w:rPr>
+      </w:pPr>
+      <w:r>
+        <w:rPr>
+          <w:sz w:val="24"/>
+          <w:szCs w:val="24"/>
+          <w:lang w:val="en-US"/>
+        </w:rPr>
+        <w:t>Part-time,Web Developer,8</w:t>
+      </w:r>
+    </w:p>
+    <w:p>
+      <w:pPr>
+        <w:pStyle w:val="PargrafodaLista"/>
+        <w:tabs>
+          <w:tab w:val="left" w:pos="1150"/>
+        </w:tabs>
+        <w:rPr>
+          <w:sz w:val="24"/>
+          <w:szCs w:val="24"/>
+        </w:rPr>
+      </w:pPr>
+      <w:r>
+        <w:rPr>
+          <w:sz w:val="24"/>
+          <w:szCs w:val="24"/>
+        </w:rPr>
+        <w:t>Internship,Data Analyst,4</w:t>
+      </w:r>
+    </w:p>
+    <w:p>
+      <w:pPr>
+        <w:pStyle w:val="PargrafodaLista"/>
+        <w:tabs>
+          <w:tab w:val="left" w:pos="1150"/>
+        </w:tabs>
+        <w:rPr>
+          <w:sz w:val="24"/>
+          <w:szCs w:val="24"/>
+        </w:rPr>
+      </w:pPr>
+    </w:p>
+    <w:p>
+      <w:pPr>
+        <w:pStyle w:val="PargrafodaLista"/>
+        <w:tabs>
+          <w:tab w:val="left" w:pos="1150"/>
+        </w:tabs>
+        <w:rPr>
+          <w:sz w:val="24"/>
+          <w:szCs w:val="24"/>
+        </w:rPr>
+      </w:pPr>
+      <w:r>
+        <w:rPr>
+          <w:sz w:val="24"/>
+          <w:szCs w:val="24"/>
+        </w:rPr>
         <w:lastRenderedPageBreak/>
-        <w:t>Full-</w:t>
-      </w:r>
-      <w:proofErr w:type="spellStart"/>
-      <w:proofErr w:type="gramStart"/>
-      <w:r>
-        <w:rPr>
-          <w:sz w:val="24"/>
-          <w:szCs w:val="24"/>
-          <w:lang w:val="en-US"/>
-        </w:rPr>
-        <w:t>time,Software</w:t>
-      </w:r>
-      <w:proofErr w:type="spellEnd"/>
-      <w:proofErr w:type="gramEnd"/>
-      <w:r>
-        <w:rPr>
-          <w:sz w:val="24"/>
-          <w:szCs w:val="24"/>
-          <w:lang w:val="en-US"/>
-        </w:rPr>
-        <w:t xml:space="preserve"> Engineer,20</w:t>
-      </w:r>
-    </w:p>
-    <w:p>
-      <w:pPr>
-        <w:pStyle w:val="PargrafodaLista"/>
-        <w:tabs>
-          <w:tab w:val="left" w:pos="1150"/>
-        </w:tabs>
-        <w:rPr>
-          <w:sz w:val="24"/>
-          <w:szCs w:val="24"/>
-          <w:lang w:val="en-US"/>
-        </w:rPr>
-      </w:pPr>
-      <w:r>
-        <w:rPr>
-          <w:sz w:val="24"/>
-          <w:szCs w:val="24"/>
-          <w:lang w:val="en-US"/>
-        </w:rPr>
-        <w:t>Part-</w:t>
-      </w:r>
-      <w:proofErr w:type="spellStart"/>
-      <w:proofErr w:type="gramStart"/>
-      <w:r>
-        <w:rPr>
-          <w:sz w:val="24"/>
-          <w:szCs w:val="24"/>
-          <w:lang w:val="en-US"/>
-        </w:rPr>
-        <w:t>time,Web</w:t>
-      </w:r>
-      <w:proofErr w:type="spellEnd"/>
-      <w:proofErr w:type="gramEnd"/>
-      <w:r>
-        <w:rPr>
-          <w:sz w:val="24"/>
-          <w:szCs w:val="24"/>
-          <w:lang w:val="en-US"/>
-        </w:rPr>
-        <w:t xml:space="preserve"> Developer,8</w:t>
-      </w:r>
-    </w:p>
-    <w:p>
-      <w:pPr>
-        <w:pStyle w:val="PargrafodaLista"/>
-        <w:tabs>
-          <w:tab w:val="left" w:pos="1150"/>
-        </w:tabs>
-        <w:rPr>
-          <w:sz w:val="24"/>
-          <w:szCs w:val="24"/>
-        </w:rPr>
-      </w:pPr>
-      <w:proofErr w:type="spellStart"/>
-      <w:proofErr w:type="gramStart"/>
-      <w:r>
-        <w:rPr>
-          <w:sz w:val="24"/>
-          <w:szCs w:val="24"/>
-        </w:rPr>
-        <w:t>Internship,Data</w:t>
-      </w:r>
-      <w:proofErr w:type="spellEnd"/>
-      <w:proofErr w:type="gramEnd"/>
-      <w:r>
-        <w:rPr>
-          <w:sz w:val="24"/>
-          <w:szCs w:val="24"/>
-        </w:rPr>
-        <w:t xml:space="preserve"> Analyst,4</w:t>
-      </w:r>
-    </w:p>
-    <w:p>
-      <w:pPr>
-        <w:pStyle w:val="PargrafodaLista"/>
-        <w:tabs>
-          <w:tab w:val="left" w:pos="1150"/>
-        </w:tabs>
-        <w:rPr>
-          <w:sz w:val="24"/>
-          <w:szCs w:val="24"/>
-        </w:rPr>
-      </w:pPr>
-    </w:p>
-    <w:p>
-      <w:pPr>
-        <w:pStyle w:val="PargrafodaLista"/>
-        <w:tabs>
-          <w:tab w:val="left" w:pos="1150"/>
-        </w:tabs>
-        <w:rPr>
-          <w:sz w:val="24"/>
-          <w:szCs w:val="24"/>
-        </w:rPr>
-      </w:pPr>
-      <w:r>
-        <w:rPr>
-          <w:sz w:val="24"/>
-          <w:szCs w:val="24"/>
-        </w:rPr>
         <w:t>Es</w:t>
       </w:r>
       <w:r>
@@ -5394,80 +4284,59 @@
           <w:szCs w:val="28"/>
         </w:rPr>
       </w:pPr>
-      <w:r>
+    </w:p>
+    <w:p>
+      <w:pPr>
+        <w:pStyle w:val="PargrafodaLista"/>
+        <w:tabs>
+          <w:tab w:val="left" w:pos="1150"/>
+        </w:tabs>
         <w:rPr>
           <w:b/>
           <w:bCs/>
           <w:sz w:val="28"/>
           <w:szCs w:val="28"/>
         </w:rPr>
-        <w:t>Interpretação dos Resultados:</w:t>
-      </w:r>
-    </w:p>
-    <w:p>
-      <w:pPr>
-        <w:pStyle w:val="PargrafodaLista"/>
-        <w:tabs>
-          <w:tab w:val="left" w:pos="1150"/>
-        </w:tabs>
-        <w:rPr>
-          <w:sz w:val="24"/>
-          <w:szCs w:val="24"/>
-        </w:rPr>
-      </w:pPr>
-    </w:p>
-    <w:p>
-      <w:pPr>
-        <w:pStyle w:val="PargrafodaLista"/>
-        <w:tabs>
-          <w:tab w:val="left" w:pos="1150"/>
-        </w:tabs>
-        <w:rPr>
-          <w:sz w:val="24"/>
-          <w:szCs w:val="24"/>
-        </w:rPr>
-      </w:pPr>
-      <w:r>
-        <w:rPr>
-          <w:sz w:val="24"/>
-          <w:szCs w:val="24"/>
-        </w:rPr>
-        <w:t xml:space="preserve">A funcionalidade de estatísticas é uma ferramenta poderosa para identificar tendências no mercado de trabalho. O agrupamento por </w:t>
-      </w:r>
+      </w:pPr>
       <w:r>
         <w:rPr>
           <w:b/>
           <w:bCs/>
-          <w:sz w:val="24"/>
-          <w:szCs w:val="24"/>
-        </w:rPr>
-        <w:t>zona geográfica</w:t>
-      </w:r>
-      <w:r>
-        <w:rPr>
-          <w:sz w:val="24"/>
-          <w:szCs w:val="24"/>
-        </w:rPr>
-        <w:t xml:space="preserve"> fornece uma visão clara sobre as localizações mais ativas no recrutamento, permitindo que candidatos priorizem regiões com maior número de vagas ou empresas concentrem esforços em áreas estratégicas.</w:t>
-      </w:r>
-    </w:p>
-    <w:p>
-      <w:pPr>
-        <w:pStyle w:val="PargrafodaLista"/>
-        <w:tabs>
-          <w:tab w:val="left" w:pos="1150"/>
-        </w:tabs>
-        <w:rPr>
-          <w:sz w:val="24"/>
-          <w:szCs w:val="24"/>
-        </w:rPr>
-      </w:pPr>
-      <w:r>
-        <w:rPr>
-          <w:sz w:val="24"/>
-          <w:szCs w:val="24"/>
-        </w:rPr>
-        <w:t xml:space="preserve">Por outro lado, o agrupamento por </w:t>
+          <w:sz w:val="28"/>
+          <w:szCs w:val="28"/>
+        </w:rPr>
+        <w:t>Interpretação dos Resultados:</w:t>
+      </w:r>
+    </w:p>
+    <w:p>
+      <w:pPr>
+        <w:pStyle w:val="PargrafodaLista"/>
+        <w:tabs>
+          <w:tab w:val="left" w:pos="1150"/>
+        </w:tabs>
+        <w:rPr>
+          <w:sz w:val="24"/>
+          <w:szCs w:val="24"/>
+        </w:rPr>
+      </w:pPr>
+    </w:p>
+    <w:p>
+      <w:pPr>
+        <w:pStyle w:val="PargrafodaLista"/>
+        <w:tabs>
+          <w:tab w:val="left" w:pos="1150"/>
+        </w:tabs>
+        <w:rPr>
+          <w:sz w:val="24"/>
+          <w:szCs w:val="24"/>
+        </w:rPr>
+      </w:pPr>
+      <w:r>
+        <w:rPr>
+          <w:sz w:val="24"/>
+          <w:szCs w:val="24"/>
+        </w:rPr>
+        <w:t xml:space="preserve">A funcionalidade de estatísticas é uma ferramenta poderosa para identificar tendências no mercado de trabalho. O agrupamento por </w:t>
       </w:r>
       <w:r>
         <w:rPr>
@@ -5476,6 +4345,41 @@
           <w:sz w:val="24"/>
           <w:szCs w:val="24"/>
         </w:rPr>
+        <w:t>zona geográfica</w:t>
+      </w:r>
+      <w:r>
+        <w:rPr>
+          <w:sz w:val="24"/>
+          <w:szCs w:val="24"/>
+        </w:rPr>
+        <w:t xml:space="preserve"> fornece uma visão clara sobre as localizações mais ativas no recrutamento, permitindo que candidatos priorizem regiões com maior número de vagas ou empresas concentrem esforços em áreas estratégicas.</w:t>
+      </w:r>
+    </w:p>
+    <w:p>
+      <w:pPr>
+        <w:pStyle w:val="PargrafodaLista"/>
+        <w:tabs>
+          <w:tab w:val="left" w:pos="1150"/>
+        </w:tabs>
+        <w:rPr>
+          <w:sz w:val="24"/>
+          <w:szCs w:val="24"/>
+        </w:rPr>
+      </w:pPr>
+      <w:r>
+        <w:rPr>
+          <w:sz w:val="24"/>
+          <w:szCs w:val="24"/>
+        </w:rPr>
+        <w:t xml:space="preserve">Por outro lado, o agrupamento por </w:t>
+      </w:r>
+      <w:r>
+        <w:rPr>
+          <w:b/>
+          <w:bCs/>
+          <w:sz w:val="24"/>
+          <w:szCs w:val="24"/>
+        </w:rPr>
         <w:t>tipo de trabalho</w:t>
       </w:r>
       <w:r>
@@ -5521,24 +4425,104 @@
           <w:sz w:val="24"/>
           <w:szCs w:val="24"/>
         </w:rPr>
-        <w:t xml:space="preserve">O comando, em conjunto com o </w:t>
-      </w:r>
-      <w:proofErr w:type="spellStart"/>
-      <w:r>
-        <w:rPr>
-          <w:sz w:val="24"/>
-          <w:szCs w:val="24"/>
-        </w:rPr>
-        <w:t>dataset</w:t>
-      </w:r>
-      <w:proofErr w:type="spellEnd"/>
-      <w:r>
-        <w:rPr>
-          <w:sz w:val="24"/>
-          <w:szCs w:val="24"/>
-        </w:rPr>
-        <w:t xml:space="preserve"> robusto da API, destaca-se como uma funcionalidade essencial para a análise e exploração de dados relacionados ao mercado de trabalho.</w:t>
-      </w:r>
+        <w:t>O comando, em conjunto com o dataset robusto da API, destaca-se como uma funcionalidade essencial para a análise e exploração de dados relacionados ao mercado de trabalho.</w:t>
+      </w:r>
+    </w:p>
+    <w:p>
+      <w:pPr>
+        <w:pStyle w:val="PargrafodaLista"/>
+        <w:tabs>
+          <w:tab w:val="left" w:pos="1150"/>
+        </w:tabs>
+        <w:rPr>
+          <w:sz w:val="24"/>
+          <w:szCs w:val="24"/>
+        </w:rPr>
+      </w:pPr>
+    </w:p>
+    <w:p>
+      <w:pPr>
+        <w:pStyle w:val="PargrafodaLista"/>
+        <w:tabs>
+          <w:tab w:val="left" w:pos="1150"/>
+        </w:tabs>
+        <w:rPr>
+          <w:sz w:val="24"/>
+          <w:szCs w:val="24"/>
+        </w:rPr>
+      </w:pPr>
+    </w:p>
+    <w:p>
+      <w:pPr>
+        <w:pStyle w:val="PargrafodaLista"/>
+        <w:tabs>
+          <w:tab w:val="left" w:pos="1150"/>
+        </w:tabs>
+        <w:rPr>
+          <w:sz w:val="24"/>
+          <w:szCs w:val="24"/>
+        </w:rPr>
+      </w:pPr>
+    </w:p>
+    <w:p>
+      <w:pPr>
+        <w:pStyle w:val="PargrafodaLista"/>
+        <w:tabs>
+          <w:tab w:val="left" w:pos="1150"/>
+        </w:tabs>
+        <w:rPr>
+          <w:sz w:val="24"/>
+          <w:szCs w:val="24"/>
+        </w:rPr>
+      </w:pPr>
+    </w:p>
+    <w:p>
+      <w:pPr>
+        <w:pStyle w:val="PargrafodaLista"/>
+        <w:tabs>
+          <w:tab w:val="left" w:pos="1150"/>
+        </w:tabs>
+        <w:rPr>
+          <w:sz w:val="24"/>
+          <w:szCs w:val="24"/>
+        </w:rPr>
+      </w:pPr>
+    </w:p>
+    <w:p>
+      <w:pPr>
+        <w:pStyle w:val="PargrafodaLista"/>
+        <w:tabs>
+          <w:tab w:val="left" w:pos="1150"/>
+        </w:tabs>
+        <w:rPr>
+          <w:sz w:val="24"/>
+          <w:szCs w:val="24"/>
+        </w:rPr>
+      </w:pPr>
+    </w:p>
+    <w:p>
+      <w:pPr>
+        <w:pStyle w:val="PargrafodaLista"/>
+        <w:tabs>
+          <w:tab w:val="left" w:pos="1150"/>
+        </w:tabs>
+        <w:rPr>
+          <w:sz w:val="24"/>
+          <w:szCs w:val="24"/>
+        </w:rPr>
+      </w:pPr>
+    </w:p>
+    <w:p>
+      <w:pPr>
+        <w:pStyle w:val="PargrafodaLista"/>
+        <w:tabs>
+          <w:tab w:val="left" w:pos="1150"/>
+        </w:tabs>
+        <w:rPr>
+          <w:sz w:val="24"/>
+          <w:szCs w:val="24"/>
+        </w:rPr>
+      </w:pPr>
     </w:p>
     <w:p>
       <w:pPr>
@@ -5720,21 +4704,12 @@
           <w:szCs w:val="32"/>
         </w:rPr>
       </w:pPr>
-      <w:proofErr w:type="spellStart"/>
       <w:r>
         <w:rPr>
           <w:sz w:val="32"/>
           <w:szCs w:val="32"/>
         </w:rPr>
-        <w:t>Questao</w:t>
-      </w:r>
-      <w:proofErr w:type="spellEnd"/>
-      <w:r>
-        <w:rPr>
-          <w:sz w:val="32"/>
-          <w:szCs w:val="32"/>
-        </w:rPr>
-        <w:t xml:space="preserve"> c)</w:t>
+        <w:t>Questao c)</w:t>
       </w:r>
     </w:p>
     <w:p>
@@ -5745,8 +4720,8 @@
         </w:tabs>
         <w:jc w:val="center"/>
         <w:rPr>
-          <w:sz w:val="32"/>
-          <w:szCs w:val="32"/>
+          <w:sz w:val="24"/>
+          <w:szCs w:val="24"/>
         </w:rPr>
       </w:pPr>
     </w:p>
@@ -5758,70 +4733,17 @@
         </w:tabs>
         <w:jc w:val="center"/>
         <w:rPr>
-          <w:sz w:val="32"/>
-          <w:szCs w:val="32"/>
-        </w:rPr>
-      </w:pPr>
-      <w:r>
-        <w:rPr>
-          <w:sz w:val="32"/>
-          <w:szCs w:val="32"/>
-        </w:rPr>
-        <w:lastRenderedPageBreak/>
-        <w:t xml:space="preserve">Código Usado: </w:t>
-      </w:r>
-    </w:p>
-    <w:p>
-      <w:pPr>
-        <w:pStyle w:val="PargrafodaLista"/>
-        <w:tabs>
-          <w:tab w:val="left" w:pos="1150"/>
-        </w:tabs>
-        <w:jc w:val="center"/>
-        <w:rPr>
-          <w:sz w:val="32"/>
-          <w:szCs w:val="32"/>
-        </w:rPr>
-      </w:pPr>
-    </w:p>
-    <w:p>
-      <w:pPr>
-        <w:pStyle w:val="PargrafodaLista"/>
-        <w:tabs>
-          <w:tab w:val="left" w:pos="1150"/>
-        </w:tabs>
-        <w:jc w:val="center"/>
-        <w:rPr>
-          <w:sz w:val="32"/>
-          <w:szCs w:val="32"/>
-        </w:rPr>
-      </w:pPr>
-    </w:p>
-    <w:p>
-      <w:pPr>
-        <w:pStyle w:val="PargrafodaLista"/>
-        <w:tabs>
-          <w:tab w:val="left" w:pos="1150"/>
-        </w:tabs>
-        <w:jc w:val="center"/>
-        <w:rPr>
-          <w:sz w:val="32"/>
-          <w:szCs w:val="32"/>
-        </w:rPr>
-      </w:pPr>
-    </w:p>
-    <w:p>
-      <w:pPr>
-        <w:pStyle w:val="PargrafodaLista"/>
-        <w:tabs>
-          <w:tab w:val="left" w:pos="1150"/>
-        </w:tabs>
-        <w:jc w:val="center"/>
-        <w:rPr>
-          <w:sz w:val="32"/>
-          <w:szCs w:val="32"/>
-        </w:rPr>
-      </w:pPr>
+          <w:sz w:val="24"/>
+          <w:szCs w:val="24"/>
+        </w:rPr>
+      </w:pPr>
+      <w:r>
+        <w:rPr>
+          <w:sz w:val="24"/>
+          <w:szCs w:val="24"/>
+        </w:rPr>
+        <w:t>Código Usado:</w:t>
+      </w:r>
     </w:p>
     <w:p>
       <w:pPr>
@@ -5842,7 +4764,7 @@
           <w:szCs w:val="32"/>
         </w:rPr>
         <w:drawing>
-          <wp:inline distT="0" distB="0" distL="0" distR="0" wp14:anchorId="6676EBFF" wp14:editId="513B8DCD">
+          <wp:inline distT="0" distB="0" distL="0" distR="0" wp14:anchorId="6676EBFF" wp14:editId="66AE68F6">
             <wp:extent cx="5400040" cy="5340350"/>
             <wp:effectExtent l="0" t="0" r="0" b="6350"/>
             <wp:docPr id="1463241514" name="Imagem 13" descr="Uma imagem com texto, captura de ecrã&#10;&#10;Descrição gerada automaticamente"/>
@@ -5914,22 +4836,16 @@
         </w:rPr>
         <w:t>Infelizmente não conseguimos por a funcionar o código para a alínea c</w:t>
       </w:r>
-    </w:p>
-    <w:p>
-      <w:pPr>
-        <w:pStyle w:val="PargrafodaLista"/>
-        <w:tabs>
-          <w:tab w:val="left" w:pos="1150"/>
-        </w:tabs>
+      <w:r>
         <w:rPr>
           <w:sz w:val="32"/>
           <w:szCs w:val="32"/>
         </w:rPr>
-      </w:pPr>
-    </w:p>
-    <w:p>
-      <w:pPr>
-        <w:pStyle w:val="PargrafodaLista"/>
+        <w:t>, mas tentamos de diversas formas e este foi o código final que tentamos para esta alínea.</w:t>
+      </w:r>
+    </w:p>
+    <w:p>
+      <w:pPr>
         <w:tabs>
           <w:tab w:val="left" w:pos="1150"/>
         </w:tabs>
@@ -5945,6 +4861,7 @@
         <w:tabs>
           <w:tab w:val="left" w:pos="1150"/>
         </w:tabs>
+        <w:jc w:val="center"/>
         <w:rPr>
           <w:sz w:val="32"/>
           <w:szCs w:val="32"/>
@@ -5957,6 +4874,7 @@
         <w:tabs>
           <w:tab w:val="left" w:pos="1150"/>
         </w:tabs>
+        <w:jc w:val="center"/>
         <w:rPr>
           <w:sz w:val="32"/>
           <w:szCs w:val="32"/>
@@ -5969,6 +4887,7 @@
         <w:tabs>
           <w:tab w:val="left" w:pos="1150"/>
         </w:tabs>
+        <w:jc w:val="center"/>
         <w:rPr>
           <w:sz w:val="32"/>
           <w:szCs w:val="32"/>
@@ -5987,20 +4906,25 @@
           <w:szCs w:val="32"/>
         </w:rPr>
       </w:pPr>
-      <w:r>
+    </w:p>
+    <w:p>
+      <w:pPr>
+        <w:pStyle w:val="PargrafodaLista"/>
+        <w:tabs>
+          <w:tab w:val="left" w:pos="1150"/>
+        </w:tabs>
+        <w:jc w:val="center"/>
         <w:rPr>
           <w:sz w:val="32"/>
           <w:szCs w:val="32"/>
         </w:rPr>
-        <w:lastRenderedPageBreak/>
-        <w:t>Questão</w:t>
-      </w:r>
+      </w:pPr>
       <w:r>
         <w:rPr>
           <w:sz w:val="32"/>
           <w:szCs w:val="32"/>
         </w:rPr>
-        <w:t xml:space="preserve"> </w:t>
+        <w:t xml:space="preserve">Questão </w:t>
       </w:r>
       <w:r>
         <w:rPr>
@@ -6025,14 +4949,14 @@
         <w:ind w:left="360"/>
         <w:jc w:val="center"/>
         <w:rPr>
-          <w:sz w:val="32"/>
-          <w:szCs w:val="32"/>
-        </w:rPr>
-      </w:pPr>
-      <w:r>
-        <w:rPr>
-          <w:sz w:val="32"/>
-          <w:szCs w:val="32"/>
+          <w:sz w:val="28"/>
+          <w:szCs w:val="28"/>
+        </w:rPr>
+      </w:pPr>
+      <w:r>
+        <w:rPr>
+          <w:sz w:val="28"/>
+          <w:szCs w:val="28"/>
         </w:rPr>
         <w:t xml:space="preserve">Na questão d) substituímos o </w:t>
       </w:r>
@@ -6040,16 +4964,16 @@
         <w:r>
           <w:rPr>
             <w:rStyle w:val="Hiperligao"/>
-            <w:sz w:val="32"/>
-            <w:szCs w:val="32"/>
+            <w:sz w:val="28"/>
+            <w:szCs w:val="28"/>
           </w:rPr>
           <w:t>https://www.ambitionbox.com</w:t>
         </w:r>
       </w:hyperlink>
       <w:r>
         <w:rPr>
-          <w:sz w:val="32"/>
-          <w:szCs w:val="32"/>
+          <w:sz w:val="28"/>
+          <w:szCs w:val="28"/>
         </w:rPr>
         <w:t xml:space="preserve"> por o </w:t>
       </w:r>
@@ -6057,57 +4981,60 @@
         <w:r>
           <w:rPr>
             <w:rStyle w:val="Hiperligao"/>
-            <w:sz w:val="32"/>
-            <w:szCs w:val="32"/>
+            <w:sz w:val="28"/>
+            <w:szCs w:val="28"/>
           </w:rPr>
           <w:t>https://www.simplyhired.pt</w:t>
         </w:r>
       </w:hyperlink>
       <w:r>
         <w:rPr>
-          <w:sz w:val="32"/>
-          <w:szCs w:val="32"/>
+          <w:sz w:val="28"/>
+          <w:szCs w:val="28"/>
         </w:rPr>
         <w:t xml:space="preserve"> , encontramos </w:t>
       </w:r>
-      <w:proofErr w:type="gramStart"/>
-      <w:r>
-        <w:rPr>
-          <w:sz w:val="32"/>
-          <w:szCs w:val="32"/>
-        </w:rPr>
-        <w:t>algumas similaridade</w:t>
-      </w:r>
-      <w:proofErr w:type="gramEnd"/>
-      <w:r>
-        <w:rPr>
-          <w:sz w:val="32"/>
-          <w:szCs w:val="32"/>
+      <w:r>
+        <w:rPr>
+          <w:sz w:val="28"/>
+          <w:szCs w:val="28"/>
+        </w:rPr>
+        <w:t>algumas similaridades</w:t>
+      </w:r>
+      <w:r>
+        <w:rPr>
+          <w:sz w:val="28"/>
+          <w:szCs w:val="28"/>
         </w:rPr>
         <w:t xml:space="preserve"> com o </w:t>
       </w:r>
-      <w:proofErr w:type="spellStart"/>
-      <w:r>
-        <w:rPr>
-          <w:sz w:val="32"/>
-          <w:szCs w:val="32"/>
-        </w:rPr>
-        <w:t>ambitionbox</w:t>
-      </w:r>
-      <w:proofErr w:type="spellEnd"/>
-      <w:r>
-        <w:rPr>
-          <w:sz w:val="32"/>
-          <w:szCs w:val="32"/>
-        </w:rPr>
-        <w:t xml:space="preserve"> que facilitava a troca entre este dois websites </w:t>
-      </w:r>
-      <w:r>
-        <w:rPr>
-          <w:sz w:val="32"/>
-          <w:szCs w:val="32"/>
-        </w:rPr>
-        <w:t xml:space="preserve"> </w:t>
+      <w:r>
+        <w:rPr>
+          <w:sz w:val="28"/>
+          <w:szCs w:val="28"/>
+        </w:rPr>
+        <w:t>A</w:t>
+      </w:r>
+      <w:r>
+        <w:rPr>
+          <w:sz w:val="28"/>
+          <w:szCs w:val="28"/>
+        </w:rPr>
+        <w:t xml:space="preserve">mbitionbox que facilitava a troca entre </w:t>
+      </w:r>
+      <w:r>
+        <w:rPr>
+          <w:sz w:val="28"/>
+          <w:szCs w:val="28"/>
+        </w:rPr>
+        <w:t>estes dois websites</w:t>
+      </w:r>
+      <w:r>
+        <w:rPr>
+          <w:sz w:val="28"/>
+          <w:szCs w:val="28"/>
+        </w:rPr>
+        <w:t xml:space="preserve">  </w:t>
       </w:r>
     </w:p>
     <w:p>
@@ -6118,8 +5045,8 @@
         </w:tabs>
         <w:jc w:val="center"/>
         <w:rPr>
-          <w:sz w:val="32"/>
-          <w:szCs w:val="32"/>
+          <w:sz w:val="28"/>
+          <w:szCs w:val="28"/>
         </w:rPr>
       </w:pPr>
     </w:p>
@@ -6188,7 +5115,7 @@
           <w:szCs w:val="32"/>
         </w:rPr>
         <w:drawing>
-          <wp:inline distT="0" distB="0" distL="0" distR="0" wp14:anchorId="08D7EFCD" wp14:editId="48C123ED">
+          <wp:inline distT="0" distB="0" distL="0" distR="0" wp14:anchorId="08D7EFCD" wp14:editId="7A5D41B3">
             <wp:extent cx="5400040" cy="2680970"/>
             <wp:effectExtent l="0" t="0" r="0" b="0"/>
             <wp:docPr id="367075189" name="Imagem 4" descr="Uma imagem com texto, captura de ecrã, Tipo de letra&#10;&#10;Descrição gerada automaticamente"/>
@@ -6263,7 +5190,7 @@
         </w:rPr>
         <w:lastRenderedPageBreak/>
         <w:drawing>
-          <wp:inline distT="0" distB="0" distL="0" distR="0" wp14:anchorId="182BF1E9" wp14:editId="3E1F104D">
+          <wp:inline distT="0" distB="0" distL="0" distR="0" wp14:anchorId="182BF1E9" wp14:editId="37D17AB5">
             <wp:extent cx="5400040" cy="4856480"/>
             <wp:effectExtent l="0" t="0" r="0" b="0"/>
             <wp:docPr id="205809543" name="Imagem 5" descr="Uma imagem com texto, captura de ecrã&#10;&#10;Descrição gerada automaticamente"/>
@@ -6409,7 +5336,7 @@
         </w:rPr>
         <w:lastRenderedPageBreak/>
         <w:drawing>
-          <wp:inline distT="0" distB="0" distL="0" distR="0" wp14:anchorId="385B4C4D" wp14:editId="22481B32">
+          <wp:inline distT="0" distB="0" distL="0" distR="0" wp14:anchorId="385B4C4D" wp14:editId="7B66F4FD">
             <wp:extent cx="5400040" cy="2749550"/>
             <wp:effectExtent l="0" t="0" r="0" b="6350"/>
             <wp:docPr id="646899211" name="Imagem 7" descr="Uma imagem com texto, captura de ecrã, Tipo de letra, software&#10;&#10;Descrição gerada automaticamente"/>
@@ -6453,7 +5380,21 @@
     </w:p>
     <w:p/>
     <w:p>
-      <w:r>
+      <w:pPr>
+        <w:rPr>
+          <w:b/>
+          <w:bCs/>
+          <w:sz w:val="28"/>
+          <w:szCs w:val="28"/>
+        </w:rPr>
+      </w:pPr>
+      <w:r>
+        <w:rPr>
+          <w:b/>
+          <w:bCs/>
+          <w:sz w:val="28"/>
+          <w:szCs w:val="28"/>
+        </w:rPr>
         <w:t>Alínea a) versão d):</w:t>
       </w:r>
     </w:p>
@@ -6578,9 +5519,32 @@
         </w:drawing>
       </w:r>
     </w:p>
-    <w:p/>
-    <w:p>
-      <w:r>
+    <w:p>
+      <w:pPr>
+        <w:rPr>
+          <w:b/>
+          <w:bCs/>
+          <w:sz w:val="28"/>
+          <w:szCs w:val="28"/>
+        </w:rPr>
+      </w:pPr>
+    </w:p>
+    <w:p>
+      <w:pPr>
+        <w:rPr>
+          <w:b/>
+          <w:bCs/>
+          <w:sz w:val="28"/>
+          <w:szCs w:val="28"/>
+        </w:rPr>
+      </w:pPr>
+      <w:r>
+        <w:rPr>
+          <w:b/>
+          <w:bCs/>
+          <w:sz w:val="28"/>
+          <w:szCs w:val="28"/>
+        </w:rPr>
         <w:t>Alínea b) versão d):</w:t>
       </w:r>
     </w:p>
@@ -6590,7 +5554,7 @@
           <w:noProof/>
         </w:rPr>
         <w:drawing>
-          <wp:inline distT="0" distB="0" distL="0" distR="0" wp14:anchorId="22E3EEEF" wp14:editId="7AB7F73C">
+          <wp:inline distT="0" distB="0" distL="0" distR="0" wp14:anchorId="22E3EEEF" wp14:editId="67607B4C">
             <wp:extent cx="5400040" cy="2874645"/>
             <wp:effectExtent l="0" t="0" r="0" b="0"/>
             <wp:docPr id="1186596271" name="Imagem 10"/>
@@ -6693,15 +5657,18 @@
         <w:tabs>
           <w:tab w:val="left" w:pos="1150"/>
         </w:tabs>
-      </w:pPr>
-      <w:r>
-        <w:t>Função </w:t>
-      </w:r>
-      <w:proofErr w:type="spellStart"/>
-      <w:r>
-        <w:t>get</w:t>
-      </w:r>
-      <w:proofErr w:type="spellEnd"/>
+        <w:rPr>
+          <w:sz w:val="28"/>
+          <w:szCs w:val="28"/>
+        </w:rPr>
+      </w:pPr>
+      <w:r>
+        <w:rPr>
+          <w:sz w:val="28"/>
+          <w:szCs w:val="28"/>
+        </w:rPr>
+        <w:t>Função get</w:t>
+      </w:r>
     </w:p>
     <w:p>
       <w:r>
@@ -6709,17 +5676,8 @@
           <w:b/>
           <w:bCs/>
         </w:rPr>
-        <w:t xml:space="preserve">Integração com o </w:t>
-      </w:r>
-      <w:proofErr w:type="spellStart"/>
-      <w:r>
-        <w:rPr>
-          <w:b/>
-          <w:bCs/>
-        </w:rPr>
-        <w:t>SimplyHired</w:t>
-      </w:r>
-      <w:proofErr w:type="spellEnd"/>
+        <w:t>Integração com o SimplyHired</w:t>
+      </w:r>
       <w:r>
         <w:t>:</w:t>
       </w:r>
@@ -6732,23 +5690,7 @@
         </w:numPr>
       </w:pPr>
       <w:r>
-        <w:t>Utiliza a função </w:t>
-      </w:r>
-      <w:proofErr w:type="spellStart"/>
-      <w:r>
-        <w:t>fetch_simplyhired</w:t>
-      </w:r>
-      <w:proofErr w:type="spellEnd"/>
-      <w:r>
-        <w:t xml:space="preserve"> para buscar dados relacionados ao nome da empresa, incluindo o rating, </w:t>
-      </w:r>
-      <w:proofErr w:type="spellStart"/>
-      <w:r>
-        <w:t>snippet</w:t>
-      </w:r>
-      <w:proofErr w:type="spellEnd"/>
-      <w:r>
-        <w:t xml:space="preserve"> (descrição), e informações de benefícios/salário.</w:t>
+        <w:t>Utiliza a função fetch_simplyhired para buscar dados relacionados ao nome da empresa, incluindo o rating, snippet (descrição), e informações de benefícios/salário.</w:t>
       </w:r>
     </w:p>
     <w:p>
@@ -6759,43 +5701,23 @@
         </w:numPr>
       </w:pPr>
       <w:r>
-        <w:t>Adiciona os dados retornados (</w:t>
-      </w:r>
-      <w:proofErr w:type="spellStart"/>
-      <w:r>
-        <w:t>simplyhired_rating</w:t>
-      </w:r>
-      <w:proofErr w:type="spellEnd"/>
-      <w:r>
-        <w:t>, </w:t>
-      </w:r>
-      <w:proofErr w:type="spellStart"/>
-      <w:r>
-        <w:t>simplyhired_description</w:t>
-      </w:r>
-      <w:proofErr w:type="spellEnd"/>
-      <w:r>
-        <w:t>, e </w:t>
-      </w:r>
-      <w:proofErr w:type="spellStart"/>
-      <w:r>
-        <w:t>simplyhired_benefits</w:t>
-      </w:r>
-      <w:proofErr w:type="spellEnd"/>
-      <w:r>
-        <w:t>) ao dicionário da empresa.</w:t>
-      </w:r>
-    </w:p>
-    <w:p/>
-    <w:p>
-      <w:r>
-        <w:t>Função </w:t>
-      </w:r>
-      <w:proofErr w:type="spellStart"/>
-      <w:r>
-        <w:t>statistics</w:t>
-      </w:r>
-      <w:proofErr w:type="spellEnd"/>
+        <w:t>Adiciona os dados retornados (simplyhired_rating, simplyhired_description, e simplyhired_benefits) ao dicionário da empresa.</w:t>
+      </w:r>
+    </w:p>
+    <w:p>
+      <w:pPr>
+        <w:rPr>
+          <w:sz w:val="28"/>
+          <w:szCs w:val="28"/>
+        </w:rPr>
+      </w:pPr>
+      <w:r>
+        <w:rPr>
+          <w:sz w:val="28"/>
+          <w:szCs w:val="28"/>
+        </w:rPr>
+        <w:t>Função statistics</w:t>
+      </w:r>
     </w:p>
     <w:p>
       <w:r>
@@ -6803,17 +5725,8 @@
           <w:b/>
           <w:bCs/>
         </w:rPr>
-        <w:t xml:space="preserve">Integração com o </w:t>
-      </w:r>
-      <w:proofErr w:type="spellStart"/>
-      <w:r>
-        <w:rPr>
-          <w:b/>
-          <w:bCs/>
-        </w:rPr>
-        <w:t>SimplyHired</w:t>
-      </w:r>
-      <w:proofErr w:type="spellEnd"/>
+        <w:t>Integração com o SimplyHired</w:t>
+      </w:r>
       <w:r>
         <w:t>:</w:t>
       </w:r>
@@ -6826,23 +5739,7 @@
         </w:numPr>
       </w:pPr>
       <w:r>
-        <w:t xml:space="preserve">Ainda que não utilize diretamente a API do </w:t>
-      </w:r>
-      <w:proofErr w:type="spellStart"/>
-      <w:r>
-        <w:t>SimplyHired</w:t>
-      </w:r>
-      <w:proofErr w:type="spellEnd"/>
-      <w:r>
-        <w:t xml:space="preserve">, essa função pode ser estendida para incluir estatísticas baseadas nos dados do </w:t>
-      </w:r>
-      <w:proofErr w:type="spellStart"/>
-      <w:r>
-        <w:t>SimplyHired</w:t>
-      </w:r>
-      <w:proofErr w:type="spellEnd"/>
-      <w:r>
-        <w:t>, como:</w:t>
+        <w:t>Ainda que não utilize diretamente a API do SimplyHired, essa função pode ser estendida para incluir estatísticas baseadas nos dados do SimplyHired, como:</w:t>
       </w:r>
     </w:p>
     <w:p>
@@ -6853,15 +5750,7 @@
         </w:numPr>
       </w:pPr>
       <w:r>
-        <w:t>Média de avaliações (</w:t>
-      </w:r>
-      <w:proofErr w:type="spellStart"/>
-      <w:r>
-        <w:t>simplyhired_rating</w:t>
-      </w:r>
-      <w:proofErr w:type="spellEnd"/>
-      <w:r>
-        <w:t>) por zona ou tipo de trabalho.</w:t>
+        <w:t>Média de avaliações (simplyhired_rating) por zona ou tipo de trabalho.</w:t>
       </w:r>
     </w:p>
     <w:p>
@@ -6872,15 +5761,7 @@
         </w:numPr>
       </w:pPr>
       <w:r>
-        <w:t>Listagem de benefícios mais comuns (</w:t>
-      </w:r>
-      <w:proofErr w:type="spellStart"/>
-      <w:r>
-        <w:t>simplyhired_benefits</w:t>
-      </w:r>
-      <w:proofErr w:type="spellEnd"/>
-      <w:r>
-        <w:t>) por grupo.</w:t>
+        <w:t>Listagem de benefícios mais comuns (simplyhired_benefits) por grupo.</w:t>
       </w:r>
     </w:p>
     <w:p>
@@ -6892,14 +5773,16 @@
           <w:szCs w:val="32"/>
         </w:rPr>
       </w:pPr>
-      <w:r>
+    </w:p>
+    <w:p>
+      <w:pPr>
+        <w:pStyle w:val="PargrafodaLista"/>
+        <w:jc w:val="center"/>
         <w:rPr>
           <w:sz w:val="32"/>
           <w:szCs w:val="32"/>
         </w:rPr>
-        <w:lastRenderedPageBreak/>
-        <w:t>Comparação ao TP1</w:t>
-      </w:r>
+      </w:pPr>
     </w:p>
     <w:p>
       <w:pPr>
@@ -6910,76 +5793,12 @@
           <w:szCs w:val="32"/>
         </w:rPr>
       </w:pPr>
-    </w:p>
-    <w:p>
-      <w:pPr>
-        <w:pStyle w:val="PargrafodaLista"/>
+      <w:r>
         <w:rPr>
           <w:sz w:val="32"/>
           <w:szCs w:val="32"/>
         </w:rPr>
-      </w:pPr>
-      <w:r>
-        <w:rPr>
-          <w:sz w:val="24"/>
-          <w:szCs w:val="24"/>
-        </w:rPr>
-        <w:t>Tendo em conta o trabalho realizado no tp</w:t>
-      </w:r>
-      <w:proofErr w:type="gramStart"/>
-      <w:r>
-        <w:rPr>
-          <w:sz w:val="24"/>
-          <w:szCs w:val="24"/>
-        </w:rPr>
-        <w:t>1 ,</w:t>
-      </w:r>
-      <w:proofErr w:type="gramEnd"/>
-      <w:r>
-        <w:rPr>
-          <w:sz w:val="24"/>
-          <w:szCs w:val="24"/>
-        </w:rPr>
-        <w:t xml:space="preserve"> como grupo achamos que este trabalho foi um pouco mais rigoroso pela forma de termo de utilizar dois websites diferentes.</w:t>
-      </w:r>
-      <w:r>
-        <w:rPr>
-          <w:sz w:val="24"/>
-          <w:szCs w:val="24"/>
-        </w:rPr>
-        <w:br/>
-        <w:t xml:space="preserve">A extração dos dados em ambos os website não foi uma coisa muito complicada graças a ajuda do </w:t>
-      </w:r>
-      <w:proofErr w:type="spellStart"/>
-      <w:r>
-        <w:rPr>
-          <w:sz w:val="24"/>
-          <w:szCs w:val="24"/>
-        </w:rPr>
-        <w:t>postman</w:t>
-      </w:r>
-      <w:proofErr w:type="spellEnd"/>
-      <w:r>
-        <w:rPr>
-          <w:sz w:val="24"/>
-          <w:szCs w:val="24"/>
-        </w:rPr>
-        <w:br/>
-        <w:t>Em sumo concluímos que este trabalha foi mais interessante do que ao primeiro pela quantidade abundante de dados que tivemos de ter em conta na resolução das alínea.</w:t>
-      </w:r>
-      <w:r>
-        <w:rPr>
-          <w:sz w:val="24"/>
-          <w:szCs w:val="24"/>
-        </w:rPr>
-        <w:br/>
-      </w:r>
-      <w:r>
-        <w:rPr>
-          <w:sz w:val="24"/>
-          <w:szCs w:val="24"/>
-        </w:rPr>
-        <w:br/>
+        <w:t>Comparação ao TP1</w:t>
       </w:r>
     </w:p>
     <w:p>
@@ -6991,37 +5810,175 @@
           <w:szCs w:val="32"/>
         </w:rPr>
       </w:pPr>
-      <w:proofErr w:type="gramStart"/>
-      <w:r>
+    </w:p>
+    <w:p>
+      <w:pPr>
+        <w:pStyle w:val="PargrafodaLista"/>
         <w:rPr>
           <w:sz w:val="32"/>
           <w:szCs w:val="32"/>
         </w:rPr>
-        <w:t>Dificuldades Nesta</w:t>
-      </w:r>
-      <w:proofErr w:type="gramEnd"/>
-      <w:r>
+      </w:pPr>
+      <w:r>
+        <w:rPr>
+          <w:sz w:val="24"/>
+          <w:szCs w:val="24"/>
+        </w:rPr>
+        <w:t xml:space="preserve">Tendo em conta o trabalho realizado no </w:t>
+      </w:r>
+      <w:r>
+        <w:rPr>
+          <w:sz w:val="24"/>
+          <w:szCs w:val="24"/>
+        </w:rPr>
+        <w:t>TP</w:t>
+      </w:r>
+      <w:r>
+        <w:rPr>
+          <w:sz w:val="24"/>
+          <w:szCs w:val="24"/>
+        </w:rPr>
+        <w:t>1,</w:t>
+      </w:r>
+      <w:r>
+        <w:rPr>
+          <w:sz w:val="24"/>
+          <w:szCs w:val="24"/>
+        </w:rPr>
+        <w:t xml:space="preserve"> como grupo achamos que este trabalho foi um pouco mais rigoroso pela forma de termo de utilizar dois websites diferentes.</w:t>
+      </w:r>
+      <w:r>
+        <w:rPr>
+          <w:sz w:val="24"/>
+          <w:szCs w:val="24"/>
+        </w:rPr>
+        <w:br/>
+        <w:t xml:space="preserve">A extração dos dados em ambos </w:t>
+      </w:r>
+      <w:r>
+        <w:rPr>
+          <w:sz w:val="24"/>
+          <w:szCs w:val="24"/>
+        </w:rPr>
+        <w:t>o website</w:t>
+      </w:r>
+      <w:r>
+        <w:rPr>
+          <w:sz w:val="24"/>
+          <w:szCs w:val="24"/>
+        </w:rPr>
+        <w:t xml:space="preserve"> não foi uma coisa muito complicada graças a ajuda do </w:t>
+      </w:r>
+      <w:r>
+        <w:rPr>
+          <w:sz w:val="24"/>
+          <w:szCs w:val="24"/>
+        </w:rPr>
+        <w:t>Postman.</w:t>
+      </w:r>
+      <w:r>
+        <w:rPr>
+          <w:sz w:val="24"/>
+          <w:szCs w:val="24"/>
+        </w:rPr>
+        <w:br/>
+        <w:t>Em sumo concluímos que este trabalh</w:t>
+      </w:r>
+      <w:r>
+        <w:rPr>
+          <w:sz w:val="24"/>
+          <w:szCs w:val="24"/>
+        </w:rPr>
+        <w:t>o</w:t>
+      </w:r>
+      <w:r>
+        <w:rPr>
+          <w:sz w:val="24"/>
+          <w:szCs w:val="24"/>
+        </w:rPr>
+        <w:t xml:space="preserve"> foi mais interessante do que </w:t>
+      </w:r>
+      <w:r>
+        <w:rPr>
+          <w:sz w:val="24"/>
+          <w:szCs w:val="24"/>
+        </w:rPr>
+        <w:t xml:space="preserve">o </w:t>
+      </w:r>
+      <w:r>
+        <w:rPr>
+          <w:sz w:val="24"/>
+          <w:szCs w:val="24"/>
+        </w:rPr>
+        <w:t>primeiro pela quantidade abundante de dados que tivemos de ter em conta na resolução das alínea</w:t>
+      </w:r>
+      <w:r>
+        <w:rPr>
+          <w:sz w:val="24"/>
+          <w:szCs w:val="24"/>
+        </w:rPr>
+        <w:t>s</w:t>
+      </w:r>
+      <w:r>
+        <w:rPr>
+          <w:sz w:val="24"/>
+          <w:szCs w:val="24"/>
+        </w:rPr>
+        <w:t>.</w:t>
+      </w:r>
+      <w:r>
+        <w:rPr>
+          <w:sz w:val="24"/>
+          <w:szCs w:val="24"/>
+        </w:rPr>
+        <w:br/>
+      </w:r>
+      <w:r>
+        <w:rPr>
+          <w:sz w:val="24"/>
+          <w:szCs w:val="24"/>
+        </w:rPr>
+        <w:br/>
+      </w:r>
+    </w:p>
+    <w:p>
+      <w:pPr>
+        <w:pStyle w:val="PargrafodaLista"/>
+        <w:jc w:val="center"/>
         <w:rPr>
           <w:sz w:val="32"/>
           <w:szCs w:val="32"/>
         </w:rPr>
-        <w:t xml:space="preserve"> TP</w:t>
-      </w:r>
-    </w:p>
-    <w:p>
-      <w:pPr>
-        <w:pStyle w:val="PargrafodaLista"/>
-        <w:jc w:val="center"/>
+      </w:pPr>
+      <w:r>
         <w:rPr>
           <w:sz w:val="32"/>
           <w:szCs w:val="32"/>
         </w:rPr>
-      </w:pPr>
+        <w:t>Dificuldades nesta</w:t>
+      </w:r>
       <w:r>
         <w:rPr>
           <w:sz w:val="32"/>
           <w:szCs w:val="32"/>
         </w:rPr>
+        <w:t xml:space="preserve"> TP</w:t>
+      </w:r>
+    </w:p>
+    <w:p>
+      <w:pPr>
+        <w:pStyle w:val="PargrafodaLista"/>
+        <w:jc w:val="center"/>
+        <w:rPr>
+          <w:sz w:val="32"/>
+          <w:szCs w:val="32"/>
+        </w:rPr>
+      </w:pPr>
+      <w:r>
+        <w:rPr>
+          <w:sz w:val="32"/>
+          <w:szCs w:val="32"/>
+        </w:rPr>
         <w:br/>
       </w:r>
       <w:r>
@@ -7032,15 +5989,13 @@
         <w:br/>
         <w:t xml:space="preserve">Por fim tivemos imensas dificuldades na realização </w:t>
       </w:r>
-      <w:proofErr w:type="gramStart"/>
-      <w:r>
-        <w:rPr>
-          <w:sz w:val="24"/>
-          <w:szCs w:val="24"/>
-        </w:rPr>
-        <w:t>do alínea</w:t>
-      </w:r>
-      <w:proofErr w:type="gramEnd"/>
+      <w:r>
+        <w:rPr>
+          <w:sz w:val="24"/>
+          <w:szCs w:val="24"/>
+        </w:rPr>
+        <w:t>da alínea</w:t>
+      </w:r>
       <w:r>
         <w:rPr>
           <w:sz w:val="24"/>
@@ -7053,55 +6008,21 @@
           <w:sz w:val="24"/>
           <w:szCs w:val="24"/>
         </w:rPr>
-        <w:t xml:space="preserve">um website compatível com os dados do </w:t>
-      </w:r>
-      <w:proofErr w:type="spellStart"/>
-      <w:r>
-        <w:rPr>
-          <w:sz w:val="24"/>
-          <w:szCs w:val="24"/>
-        </w:rPr>
-        <w:t>ambitionbox</w:t>
-      </w:r>
-      <w:proofErr w:type="spellEnd"/>
-      <w:r>
-        <w:rPr>
-          <w:sz w:val="24"/>
-          <w:szCs w:val="24"/>
-        </w:rPr>
-        <w:t xml:space="preserve">, que por fim chegamos a </w:t>
-      </w:r>
-      <w:proofErr w:type="spellStart"/>
-      <w:r>
-        <w:rPr>
-          <w:sz w:val="24"/>
-          <w:szCs w:val="24"/>
-        </w:rPr>
-        <w:t>concluçao</w:t>
-      </w:r>
-      <w:proofErr w:type="spellEnd"/>
-      <w:r>
-        <w:rPr>
-          <w:sz w:val="24"/>
-          <w:szCs w:val="24"/>
-        </w:rPr>
-        <w:t xml:space="preserve"> que o </w:t>
-      </w:r>
-      <w:proofErr w:type="spellStart"/>
-      <w:r>
-        <w:rPr>
-          <w:sz w:val="24"/>
-          <w:szCs w:val="24"/>
-        </w:rPr>
-        <w:t>simplyhired</w:t>
-      </w:r>
-      <w:proofErr w:type="spellEnd"/>
-      <w:r>
-        <w:rPr>
-          <w:sz w:val="24"/>
-          <w:szCs w:val="24"/>
-        </w:rPr>
-        <w:t xml:space="preserve"> era a melhor opção.</w:t>
+        <w:t xml:space="preserve">um website compatível com os dados do ambitionbox, que por fim chegamos a </w:t>
+      </w:r>
+      <w:r>
+        <w:rPr>
+          <w:sz w:val="24"/>
+          <w:szCs w:val="24"/>
+        </w:rPr>
+        <w:t>conclusão</w:t>
+      </w:r>
+      <w:r>
+        <w:rPr>
+          <w:sz w:val="24"/>
+          <w:szCs w:val="24"/>
+        </w:rPr>
+        <w:t xml:space="preserve"> que o simplyhired era a melhor opção.</w:t>
       </w:r>
     </w:p>
     <w:p>
@@ -7142,7 +6063,41 @@
           <w:szCs w:val="24"/>
         </w:rPr>
         <w:br/>
-        <w:t xml:space="preserve">Por fim achamos interessante a ideia do trabalho e uma ótima conclusão que nos desafiou a utilizar os conhecimentos que ao logo do semestre aprendemos nesta cadeira </w:t>
+      </w:r>
+      <w:r>
+        <w:rPr>
+          <w:sz w:val="24"/>
+          <w:szCs w:val="24"/>
+        </w:rPr>
+        <w:t>Dada por terminada esta TP2,</w:t>
+      </w:r>
+      <w:r>
+        <w:rPr>
+          <w:sz w:val="24"/>
+          <w:szCs w:val="24"/>
+        </w:rPr>
+        <w:t xml:space="preserve"> achamos interessante a ideia do trabalho e uma ótima conclusão que nos desafiou a utilizar os conhecimentos que ao lo</w:t>
+      </w:r>
+      <w:r>
+        <w:rPr>
+          <w:sz w:val="24"/>
+          <w:szCs w:val="24"/>
+        </w:rPr>
+        <w:t>n</w:t>
+      </w:r>
+      <w:r>
+        <w:rPr>
+          <w:sz w:val="24"/>
+          <w:szCs w:val="24"/>
+        </w:rPr>
+        <w:t>go do semestre aprendemos nesta cadeira</w:t>
+      </w:r>
+      <w:r>
+        <w:rPr>
+          <w:sz w:val="24"/>
+          <w:szCs w:val="24"/>
+        </w:rPr>
+        <w:t>, e que provavelmente num futuro próximo iremos aplicar estas aprendizagens aprendidas para futuros trabalhos e desafios que nos apareçam.</w:t>
       </w:r>
     </w:p>
     <w:sectPr>
@@ -8567,6 +7522,7 @@
   <w:style w:type="character" w:default="1" w:styleId="Tipodeletrapredefinidodopargrafo">
     <w:name w:val="Default Paragraph Font"/>
     <w:uiPriority w:val="1"/>
+    <w:semiHidden/>
     <w:unhideWhenUsed/>
   </w:style>
   <w:style w:type="table" w:default="1" w:styleId="Tabelanormal">

</xml_diff>